<commit_message>
Refined Diagrams and Mapping
</commit_message>
<xml_diff>
--- a/RoadNetwork/Digital Twin User Manual v3.0_DC_MK.docx
+++ b/RoadNetwork/Digital Twin User Manual v3.0_DC_MK.docx
@@ -5223,7 +5223,7 @@
           <w:noProof/>
         </w:rPr>
         <w:drawing>
-          <wp:inline distT="0" distB="0" distL="0" distR="0" wp14:anchorId="60B0C0C9" wp14:editId="3F08B2A9">
+          <wp:inline distT="0" distB="0" distL="0" distR="0" wp14:anchorId="60B0C0C9" wp14:editId="22A5DE75">
             <wp:extent cx="6482703" cy="3054350"/>
             <wp:effectExtent l="0" t="0" r="0" b="0"/>
             <wp:docPr id="947638399" name="Picture 947638399"/>
@@ -5815,7 +5815,7 @@
         </w:rPr>
         <w:lastRenderedPageBreak/>
         <w:drawing>
-          <wp:inline distT="0" distB="0" distL="0" distR="0" wp14:anchorId="1F82CA86" wp14:editId="4E26BC0A">
+          <wp:inline distT="0" distB="0" distL="0" distR="0" wp14:anchorId="1F82CA86" wp14:editId="709BC372">
             <wp:extent cx="6625596" cy="6169027"/>
             <wp:effectExtent l="0" t="0" r="0" b="0"/>
             <wp:docPr id="1789472225" name="Picture 1789472225"/>
@@ -9343,7 +9343,7 @@
           <w:noProof/>
         </w:rPr>
         <w:drawing>
-          <wp:inline distT="0" distB="0" distL="0" distR="0" wp14:anchorId="51C37C3C" wp14:editId="3D8FBBDC">
+          <wp:inline distT="0" distB="0" distL="0" distR="0" wp14:anchorId="51C37C3C" wp14:editId="2A71F39E">
             <wp:extent cx="6010982" cy="6557432"/>
             <wp:effectExtent l="0" t="0" r="0" b="0"/>
             <wp:docPr id="2046887664" name="Picture 2046887664"/>
@@ -11955,7 +11955,7 @@
         </w:rPr>
         <w:lastRenderedPageBreak/>
         <w:drawing>
-          <wp:inline distT="0" distB="0" distL="0" distR="0" wp14:anchorId="547A720E" wp14:editId="1B4EEABB">
+          <wp:inline distT="0" distB="0" distL="0" distR="0" wp14:anchorId="547A720E" wp14:editId="612D85C6">
             <wp:extent cx="5943600" cy="4943474"/>
             <wp:effectExtent l="0" t="0" r="0" b="0"/>
             <wp:docPr id="1606563430" name="Picture 873313530"/>
@@ -12292,7 +12292,7 @@
           <w:noProof/>
         </w:rPr>
         <w:drawing>
-          <wp:inline distT="0" distB="0" distL="0" distR="0" wp14:anchorId="05BDE862" wp14:editId="04285B9B">
+          <wp:inline distT="0" distB="0" distL="0" distR="0" wp14:anchorId="05BDE862" wp14:editId="46AFCBE2">
             <wp:extent cx="6797992" cy="3486150"/>
             <wp:effectExtent l="0" t="0" r="0" b="0"/>
             <wp:docPr id="1078087978" name="Picture 1078087978"/>
@@ -12691,7 +12691,7 @@
           <w:noProof/>
         </w:rPr>
         <w:drawing>
-          <wp:inline distT="0" distB="0" distL="0" distR="0" wp14:anchorId="392095F4" wp14:editId="3150CF2A">
+          <wp:inline distT="0" distB="0" distL="0" distR="0" wp14:anchorId="392095F4" wp14:editId="65DC121D">
             <wp:extent cx="6563802" cy="4838700"/>
             <wp:effectExtent l="0" t="0" r="0" b="0"/>
             <wp:docPr id="2028415149" name="Picture 2028415149"/>
@@ -12936,7 +12936,7 @@
           <w:noProof/>
         </w:rPr>
         <w:drawing>
-          <wp:inline distT="0" distB="0" distL="0" distR="0" wp14:anchorId="4A5D6A2B" wp14:editId="0EDF8DD5">
+          <wp:inline distT="0" distB="0" distL="0" distR="0" wp14:anchorId="4A5D6A2B" wp14:editId="0B30AFFC">
             <wp:extent cx="6822016" cy="5302370"/>
             <wp:effectExtent l="0" t="0" r="0" b="0"/>
             <wp:docPr id="238630767" name="Picture 238630767"/>
@@ -13283,7 +13283,7 @@
           <w:noProof/>
         </w:rPr>
         <w:drawing>
-          <wp:inline distT="0" distB="0" distL="0" distR="0" wp14:anchorId="5509B45D" wp14:editId="003F1399">
+          <wp:inline distT="0" distB="0" distL="0" distR="0" wp14:anchorId="5509B45D" wp14:editId="725A3F06">
             <wp:extent cx="6476842" cy="5013325"/>
             <wp:effectExtent l="0" t="0" r="0" b="0"/>
             <wp:docPr id="372047614" name="Picture 372047614"/>
@@ -13587,7 +13587,7 @@
           <w:noProof/>
         </w:rPr>
         <w:drawing>
-          <wp:inline distT="0" distB="0" distL="0" distR="0" wp14:anchorId="53E06493" wp14:editId="1706F058">
+          <wp:inline distT="0" distB="0" distL="0" distR="0" wp14:anchorId="53E06493" wp14:editId="44EDD03B">
             <wp:extent cx="6844146" cy="5308598"/>
             <wp:effectExtent l="0" t="0" r="0" b="0"/>
             <wp:docPr id="1659606397" name="Picture 1659606397"/>
@@ -13936,7 +13936,7 @@
           <w:noProof/>
         </w:rPr>
         <w:drawing>
-          <wp:inline distT="0" distB="0" distL="0" distR="0" wp14:anchorId="29A723C3" wp14:editId="6E498F2F">
+          <wp:inline distT="0" distB="0" distL="0" distR="0" wp14:anchorId="29A723C3" wp14:editId="1CD57B74">
             <wp:extent cx="6737550" cy="5819776"/>
             <wp:effectExtent l="0" t="0" r="0" b="0"/>
             <wp:docPr id="699355973" name="Picture 699355973"/>
@@ -14270,7 +14270,7 @@
           <w:noProof/>
         </w:rPr>
         <w:drawing>
-          <wp:inline distT="0" distB="0" distL="0" distR="0" wp14:anchorId="18C27376" wp14:editId="3C42EB4C">
+          <wp:inline distT="0" distB="0" distL="0" distR="0" wp14:anchorId="18C27376" wp14:editId="49E2CCBE">
             <wp:extent cx="6487298" cy="5000624"/>
             <wp:effectExtent l="0" t="0" r="0" b="0"/>
             <wp:docPr id="1854474640" name="Picture 1854474640"/>
@@ -14507,7 +14507,7 @@
         </w:rPr>
         <w:lastRenderedPageBreak/>
         <w:drawing>
-          <wp:inline distT="0" distB="0" distL="0" distR="0" wp14:anchorId="3A3DF5DF" wp14:editId="6581B67E">
+          <wp:inline distT="0" distB="0" distL="0" distR="0" wp14:anchorId="3A3DF5DF" wp14:editId="73DB94A7">
             <wp:extent cx="6642530" cy="5120281"/>
             <wp:effectExtent l="0" t="0" r="0" b="0"/>
             <wp:docPr id="189671819" name="Picture 189671819"/>
@@ -14705,7 +14705,7 @@
           <w:noProof/>
         </w:rPr>
         <w:drawing>
-          <wp:inline distT="0" distB="0" distL="0" distR="0" wp14:anchorId="6979CB19" wp14:editId="787617F3">
+          <wp:inline distT="0" distB="0" distL="0" distR="0" wp14:anchorId="6979CB19" wp14:editId="51C4541C">
             <wp:extent cx="6399851" cy="4943476"/>
             <wp:effectExtent l="0" t="0" r="0" b="0"/>
             <wp:docPr id="1417184192" name="Picture 1417184192"/>
@@ -14925,7 +14925,7 @@
           <w:noProof/>
         </w:rPr>
         <w:drawing>
-          <wp:inline distT="0" distB="0" distL="0" distR="0" wp14:anchorId="7D80B001" wp14:editId="3EEBD5CE">
+          <wp:inline distT="0" distB="0" distL="0" distR="0" wp14:anchorId="7D80B001" wp14:editId="14CE84AB">
             <wp:extent cx="5943600" cy="4600575"/>
             <wp:effectExtent l="0" t="0" r="0" b="0"/>
             <wp:docPr id="1006415855" name="Picture 1006415855"/>
@@ -15153,7 +15153,7 @@
         </w:rPr>
         <w:lastRenderedPageBreak/>
         <w:drawing>
-          <wp:inline distT="0" distB="0" distL="0" distR="0" wp14:anchorId="1008EA21" wp14:editId="2D194EAC">
+          <wp:inline distT="0" distB="0" distL="0" distR="0" wp14:anchorId="1008EA21" wp14:editId="2C7B6495">
             <wp:extent cx="5943600" cy="4600576"/>
             <wp:effectExtent l="0" t="0" r="0" b="0"/>
             <wp:docPr id="1156284485" name="Picture 1156284485"/>
@@ -15387,7 +15387,7 @@
         </w:rPr>
         <w:lastRenderedPageBreak/>
         <w:drawing>
-          <wp:inline distT="0" distB="0" distL="0" distR="0" wp14:anchorId="090071AB" wp14:editId="7D93E085">
+          <wp:inline distT="0" distB="0" distL="0" distR="0" wp14:anchorId="090071AB" wp14:editId="6F265442">
             <wp:extent cx="6831560" cy="4543425"/>
             <wp:effectExtent l="0" t="0" r="0" b="0"/>
             <wp:docPr id="60686420" name="Picture 60686420"/>
@@ -15592,7 +15592,7 @@
         </w:rPr>
         <w:lastRenderedPageBreak/>
         <w:drawing>
-          <wp:inline distT="0" distB="0" distL="0" distR="0" wp14:anchorId="6CD92AA9" wp14:editId="37FCF01A">
+          <wp:inline distT="0" distB="0" distL="0" distR="0" wp14:anchorId="6CD92AA9" wp14:editId="78FBCE4D">
             <wp:extent cx="6485860" cy="4105632"/>
             <wp:effectExtent l="0" t="0" r="0" b="0"/>
             <wp:docPr id="1000758607" name="Picture 1000758607"/>
@@ -17736,121 +17736,333 @@
     </w:p>
     <w:p>
       <w:pPr>
-        <w:spacing w:line="259" w:lineRule="auto"/>
-        <w:rPr>
-          <w:sz w:val="22"/>
-          <w:szCs w:val="22"/>
-          <w:lang w:val="en-CA"/>
-        </w:rPr>
-      </w:pPr>
-    </w:p>
-    <w:p>
-      <w:pPr>
         <w:keepNext/>
         <w:spacing w:line="259" w:lineRule="auto"/>
         <w:rPr>
-          <w:ins w:id="76" w:author="Megan Katsumi" w:date="2025-06-24T09:04:00Z" w16du:dateUtc="2025-06-24T13:04:00Z"/>
-        </w:rPr>
-        <w:pPrChange w:id="77" w:author="Megan Katsumi" w:date="2025-06-24T09:04:00Z" w16du:dateUtc="2025-06-24T13:04:00Z">
+          <w:ins w:id="76" w:author="Divnoor Pal Chatha" w:date="2025-06-30T13:42:00Z" w16du:dateUtc="2025-06-30T17:42:00Z"/>
+        </w:rPr>
+        <w:pPrChange w:id="77" w:author="Divnoor Pal Chatha" w:date="2025-06-30T13:42:00Z" w16du:dateUtc="2025-06-30T17:42:00Z">
           <w:pPr>
             <w:spacing w:line="259" w:lineRule="auto"/>
           </w:pPr>
         </w:pPrChange>
       </w:pPr>
-      <w:commentRangeStart w:id="78"/>
-      <w:commentRangeStart w:id="79"/>
-      <w:r>
-        <w:rPr>
-          <w:noProof/>
-          <w:color w:val="000000" w:themeColor="text1"/>
-          <w:sz w:val="22"/>
-          <w:szCs w:val="22"/>
-          <w:lang w:val="en-CA"/>
-        </w:rPr>
-        <w:drawing>
-          <wp:inline distT="0" distB="0" distL="0" distR="0" wp14:anchorId="2687FD69" wp14:editId="287552F9">
-            <wp:extent cx="5943600" cy="5069840"/>
-            <wp:effectExtent l="0" t="0" r="0" b="0"/>
-            <wp:docPr id="1056307901" name="Picture 6" descr="A diagram of a flowchart&#10;&#10;AI-generated content may be incorrect."/>
-            <wp:cNvGraphicFramePr>
-              <a:graphicFrameLocks xmlns:a="http://schemas.openxmlformats.org/drawingml/2006/main" noChangeAspect="1"/>
-            </wp:cNvGraphicFramePr>
-            <a:graphic xmlns:a="http://schemas.openxmlformats.org/drawingml/2006/main">
-              <a:graphicData uri="http://schemas.openxmlformats.org/drawingml/2006/picture">
-                <pic:pic xmlns:pic="http://schemas.openxmlformats.org/drawingml/2006/picture">
-                  <pic:nvPicPr>
-                    <pic:cNvPr id="1056307901" name="Picture 6" descr="A diagram of a flowchart&#10;&#10;AI-generated content may be incorrect."/>
-                    <pic:cNvPicPr>
-                      <a:picLocks noChangeAspect="1" noChangeArrowheads="1"/>
-                    </pic:cNvPicPr>
-                  </pic:nvPicPr>
-                  <pic:blipFill>
-                    <a:blip r:embed="rId45" cstate="print">
-                      <a:extLst>
-                        <a:ext uri="{28A0092B-C50C-407E-A947-70E740481C1C}">
-                          <a14:useLocalDpi xmlns:a14="http://schemas.microsoft.com/office/drawing/2010/main" val="0"/>
-                        </a:ext>
-                      </a:extLst>
-                    </a:blip>
-                    <a:srcRect/>
-                    <a:stretch>
-                      <a:fillRect/>
-                    </a:stretch>
-                  </pic:blipFill>
-                  <pic:spPr bwMode="auto">
-                    <a:xfrm>
-                      <a:off x="0" y="0"/>
-                      <a:ext cx="5943600" cy="5069840"/>
-                    </a:xfrm>
-                    <a:prstGeom prst="rect">
-                      <a:avLst/>
-                    </a:prstGeom>
-                    <a:noFill/>
-                    <a:ln>
+      <w:ins w:id="78" w:author="Divnoor Pal Chatha" w:date="2025-06-30T13:40:00Z">
+        <w:r>
+          <w:rPr>
+            <w:noProof/>
+            <w:sz w:val="22"/>
+            <w:szCs w:val="22"/>
+            <w:lang w:val="en-CA"/>
+          </w:rPr>
+          <w:drawing>
+            <wp:anchor distT="0" distB="0" distL="114300" distR="114300" simplePos="0" relativeHeight="251666432" behindDoc="0" locked="0" layoutInCell="1" allowOverlap="1" wp14:anchorId="46338DBE" wp14:editId="51FD7177">
+              <wp:simplePos x="0" y="0"/>
+              <wp:positionH relativeFrom="margin">
+                <wp:align>left</wp:align>
+              </wp:positionH>
+              <wp:positionV relativeFrom="paragraph">
+                <wp:posOffset>0</wp:posOffset>
+              </wp:positionV>
+              <wp:extent cx="4636135" cy="5349240"/>
+              <wp:effectExtent l="0" t="0" r="0" b="3810"/>
+              <wp:wrapSquare wrapText="bothSides"/>
+              <wp:docPr id="424883003" name="Picture 7" descr="A diagram of a flowchart"/>
+              <wp:cNvGraphicFramePr>
+                <a:graphicFrameLocks xmlns:a="http://schemas.openxmlformats.org/drawingml/2006/main" noChangeAspect="1"/>
+              </wp:cNvGraphicFramePr>
+              <a:graphic xmlns:a="http://schemas.openxmlformats.org/drawingml/2006/main">
+                <a:graphicData uri="http://schemas.openxmlformats.org/drawingml/2006/picture">
+                  <pic:pic xmlns:pic="http://schemas.openxmlformats.org/drawingml/2006/picture">
+                    <pic:nvPicPr>
+                      <pic:cNvPr id="424883003" name="Picture 7" descr="A diagram of a flowchart"/>
+                      <pic:cNvPicPr>
+                        <a:picLocks noChangeAspect="1" noChangeArrowheads="1"/>
+                      </pic:cNvPicPr>
+                    </pic:nvPicPr>
+                    <pic:blipFill>
+                      <a:blip r:embed="rId45" cstate="print">
+                        <a:extLst>
+                          <a:ext uri="{28A0092B-C50C-407E-A947-70E740481C1C}">
+                            <a14:useLocalDpi xmlns:a14="http://schemas.microsoft.com/office/drawing/2010/main" val="0"/>
+                          </a:ext>
+                        </a:extLst>
+                      </a:blip>
+                      <a:srcRect/>
+                      <a:stretch>
+                        <a:fillRect/>
+                      </a:stretch>
+                    </pic:blipFill>
+                    <pic:spPr bwMode="auto">
+                      <a:xfrm>
+                        <a:off x="0" y="0"/>
+                        <a:ext cx="4645687" cy="5359846"/>
+                      </a:xfrm>
+                      <a:prstGeom prst="rect">
+                        <a:avLst/>
+                      </a:prstGeom>
                       <a:noFill/>
-                    </a:ln>
-                  </pic:spPr>
-                </pic:pic>
-              </a:graphicData>
-            </a:graphic>
-          </wp:inline>
-        </w:drawing>
-      </w:r>
-      <w:commentRangeEnd w:id="78"/>
-      <w:r>
-        <w:rPr>
-          <w:rStyle w:val="CommentReference"/>
-        </w:rPr>
-        <w:commentReference w:id="78"/>
-      </w:r>
-      <w:commentRangeEnd w:id="79"/>
-      <w:r>
-        <w:rPr>
-          <w:rStyle w:val="CommentReference"/>
-        </w:rPr>
-        <w:commentReference w:id="79"/>
-      </w:r>
+                      <a:ln>
+                        <a:noFill/>
+                      </a:ln>
+                    </pic:spPr>
+                  </pic:pic>
+                </a:graphicData>
+              </a:graphic>
+              <wp14:sizeRelH relativeFrom="margin">
+                <wp14:pctWidth>0</wp14:pctWidth>
+              </wp14:sizeRelH>
+              <wp14:sizeRelV relativeFrom="margin">
+                <wp14:pctHeight>0</wp14:pctHeight>
+              </wp14:sizeRelV>
+            </wp:anchor>
+          </w:drawing>
+        </w:r>
+      </w:ins>
     </w:p>
     <w:p>
       <w:pPr>
         <w:pStyle w:val="Caption"/>
         <w:rPr>
-          <w:color w:val="000000" w:themeColor="text1"/>
+          <w:ins w:id="79" w:author="Divnoor Pal Chatha" w:date="2025-06-30T13:44:00Z" w16du:dateUtc="2025-06-30T17:44:00Z"/>
+        </w:rPr>
+      </w:pPr>
+    </w:p>
+    <w:p>
+      <w:pPr>
+        <w:pStyle w:val="Caption"/>
+        <w:rPr>
+          <w:ins w:id="80" w:author="Divnoor Pal Chatha" w:date="2025-06-30T13:44:00Z" w16du:dateUtc="2025-06-30T17:44:00Z"/>
+        </w:rPr>
+      </w:pPr>
+    </w:p>
+    <w:p>
+      <w:pPr>
+        <w:pStyle w:val="Caption"/>
+        <w:rPr>
+          <w:ins w:id="81" w:author="Divnoor Pal Chatha" w:date="2025-06-30T13:44:00Z" w16du:dateUtc="2025-06-30T17:44:00Z"/>
+        </w:rPr>
+      </w:pPr>
+      <w:del w:id="82" w:author="Divnoor Pal Chatha" w:date="2025-06-30T13:39:00Z" w16du:dateUtc="2025-06-30T17:39:00Z">
+        <w:r>
+          <w:rPr>
+            <w:noProof/>
+            <w:color w:val="000000" w:themeColor="text1"/>
+            <w:sz w:val="22"/>
+            <w:szCs w:val="22"/>
+            <w:lang w:val="en-CA"/>
+          </w:rPr>
+          <w:drawing>
+            <wp:anchor distT="0" distB="0" distL="114300" distR="114300" simplePos="0" relativeHeight="251665408" behindDoc="1" locked="0" layoutInCell="1" allowOverlap="1" wp14:anchorId="2687FD69" wp14:editId="69A36EC6">
+              <wp:simplePos x="0" y="0"/>
+              <wp:positionH relativeFrom="column">
+                <wp:posOffset>1971675</wp:posOffset>
+              </wp:positionH>
+              <wp:positionV relativeFrom="paragraph">
+                <wp:posOffset>161925</wp:posOffset>
+              </wp:positionV>
+              <wp:extent cx="230505" cy="196215"/>
+              <wp:effectExtent l="0" t="0" r="0" b="0"/>
+              <wp:wrapNone/>
+              <wp:docPr id="1056307901" name="Picture 6" descr="A diagram of a flowchart&#10;&#10;AI-generated content may be incorrect."/>
+              <wp:cNvGraphicFramePr>
+                <a:graphicFrameLocks xmlns:a="http://schemas.openxmlformats.org/drawingml/2006/main" noChangeAspect="1"/>
+              </wp:cNvGraphicFramePr>
+              <a:graphic xmlns:a="http://schemas.openxmlformats.org/drawingml/2006/main">
+                <a:graphicData uri="http://schemas.openxmlformats.org/drawingml/2006/picture">
+                  <pic:pic xmlns:pic="http://schemas.openxmlformats.org/drawingml/2006/picture">
+                    <pic:nvPicPr>
+                      <pic:cNvPr id="1056307901" name="Picture 6" descr="A diagram of a flowchart&#10;&#10;AI-generated content may be incorrect."/>
+                      <pic:cNvPicPr>
+                        <a:picLocks noChangeAspect="1" noChangeArrowheads="1"/>
+                      </pic:cNvPicPr>
+                    </pic:nvPicPr>
+                    <pic:blipFill>
+                      <a:blip r:embed="rId46" cstate="print">
+                        <a:extLst>
+                          <a:ext uri="{28A0092B-C50C-407E-A947-70E740481C1C}">
+                            <a14:useLocalDpi xmlns:a14="http://schemas.microsoft.com/office/drawing/2010/main" val="0"/>
+                          </a:ext>
+                        </a:extLst>
+                      </a:blip>
+                      <a:srcRect/>
+                      <a:stretch>
+                        <a:fillRect/>
+                      </a:stretch>
+                    </pic:blipFill>
+                    <pic:spPr bwMode="auto">
+                      <a:xfrm flipV="1">
+                        <a:off x="0" y="0"/>
+                        <a:ext cx="230505" cy="196215"/>
+                      </a:xfrm>
+                      <a:prstGeom prst="rect">
+                        <a:avLst/>
+                      </a:prstGeom>
+                      <a:noFill/>
+                      <a:ln>
+                        <a:noFill/>
+                      </a:ln>
+                    </pic:spPr>
+                  </pic:pic>
+                </a:graphicData>
+              </a:graphic>
+            </wp:anchor>
+          </w:drawing>
+        </w:r>
+      </w:del>
+    </w:p>
+    <w:p>
+      <w:pPr>
+        <w:pStyle w:val="Caption"/>
+        <w:rPr>
+          <w:ins w:id="83" w:author="Divnoor Pal Chatha" w:date="2025-06-30T13:44:00Z" w16du:dateUtc="2025-06-30T17:44:00Z"/>
+        </w:rPr>
+      </w:pPr>
+    </w:p>
+    <w:p>
+      <w:pPr>
+        <w:pStyle w:val="Caption"/>
+        <w:rPr>
+          <w:ins w:id="84" w:author="Divnoor Pal Chatha" w:date="2025-06-30T13:44:00Z" w16du:dateUtc="2025-06-30T17:44:00Z"/>
+        </w:rPr>
+      </w:pPr>
+    </w:p>
+    <w:p>
+      <w:pPr>
+        <w:pStyle w:val="Caption"/>
+        <w:rPr>
+          <w:ins w:id="85" w:author="Divnoor Pal Chatha" w:date="2025-06-30T13:44:00Z" w16du:dateUtc="2025-06-30T17:44:00Z"/>
+        </w:rPr>
+      </w:pPr>
+    </w:p>
+    <w:p>
+      <w:pPr>
+        <w:pStyle w:val="Caption"/>
+        <w:rPr>
+          <w:ins w:id="86" w:author="Divnoor Pal Chatha" w:date="2025-06-30T13:44:00Z" w16du:dateUtc="2025-06-30T17:44:00Z"/>
+        </w:rPr>
+      </w:pPr>
+    </w:p>
+    <w:p>
+      <w:pPr>
+        <w:pStyle w:val="Caption"/>
+        <w:rPr>
+          <w:ins w:id="87" w:author="Divnoor Pal Chatha" w:date="2025-06-30T13:44:00Z" w16du:dateUtc="2025-06-30T17:44:00Z"/>
+        </w:rPr>
+      </w:pPr>
+    </w:p>
+    <w:p>
+      <w:pPr>
+        <w:pStyle w:val="Caption"/>
+        <w:rPr>
+          <w:ins w:id="88" w:author="Divnoor Pal Chatha" w:date="2025-06-30T13:44:00Z" w16du:dateUtc="2025-06-30T17:44:00Z"/>
+        </w:rPr>
+      </w:pPr>
+    </w:p>
+    <w:p>
+      <w:pPr>
+        <w:pStyle w:val="Caption"/>
+        <w:rPr>
+          <w:ins w:id="89" w:author="Divnoor Pal Chatha" w:date="2025-06-30T13:44:00Z" w16du:dateUtc="2025-06-30T17:44:00Z"/>
+        </w:rPr>
+      </w:pPr>
+    </w:p>
+    <w:p>
+      <w:pPr>
+        <w:pStyle w:val="Caption"/>
+        <w:rPr>
+          <w:ins w:id="90" w:author="Divnoor Pal Chatha" w:date="2025-06-30T13:44:00Z" w16du:dateUtc="2025-06-30T17:44:00Z"/>
+        </w:rPr>
+      </w:pPr>
+    </w:p>
+    <w:p>
+      <w:pPr>
+        <w:pStyle w:val="Caption"/>
+        <w:rPr>
+          <w:ins w:id="91" w:author="Divnoor Pal Chatha" w:date="2025-06-30T13:44:00Z" w16du:dateUtc="2025-06-30T17:44:00Z"/>
+        </w:rPr>
+      </w:pPr>
+    </w:p>
+    <w:p>
+      <w:pPr>
+        <w:pStyle w:val="Caption"/>
+        <w:rPr>
+          <w:ins w:id="92" w:author="Divnoor Pal Chatha" w:date="2025-06-30T13:44:00Z" w16du:dateUtc="2025-06-30T17:44:00Z"/>
+        </w:rPr>
+      </w:pPr>
+    </w:p>
+    <w:p>
+      <w:pPr>
+        <w:pStyle w:val="Caption"/>
+        <w:rPr>
+          <w:ins w:id="93" w:author="Divnoor Pal Chatha" w:date="2025-06-30T13:44:00Z" w16du:dateUtc="2025-06-30T17:44:00Z"/>
+        </w:rPr>
+      </w:pPr>
+    </w:p>
+    <w:p>
+      <w:pPr>
+        <w:pStyle w:val="Caption"/>
+        <w:rPr>
+          <w:ins w:id="94" w:author="Divnoor Pal Chatha" w:date="2025-06-30T13:44:00Z" w16du:dateUtc="2025-06-30T17:44:00Z"/>
+        </w:rPr>
+      </w:pPr>
+    </w:p>
+    <w:p>
+      <w:pPr>
+        <w:pStyle w:val="Caption"/>
+        <w:rPr>
+          <w:ins w:id="95" w:author="Divnoor Pal Chatha" w:date="2025-06-30T13:44:00Z" w16du:dateUtc="2025-06-30T17:44:00Z"/>
+        </w:rPr>
+      </w:pPr>
+    </w:p>
+    <w:p>
+      <w:pPr>
+        <w:pStyle w:val="Caption"/>
+        <w:rPr>
+          <w:ins w:id="96" w:author="Divnoor Pal Chatha" w:date="2025-06-30T13:44:00Z" w16du:dateUtc="2025-06-30T17:44:00Z"/>
+        </w:rPr>
+      </w:pPr>
+    </w:p>
+    <w:p>
+      <w:pPr>
+        <w:pStyle w:val="Caption"/>
+        <w:rPr>
+          <w:ins w:id="97" w:author="Divnoor Pal Chatha" w:date="2025-06-30T13:44:00Z" w16du:dateUtc="2025-06-30T17:44:00Z"/>
+        </w:rPr>
+      </w:pPr>
+    </w:p>
+    <w:p>
+      <w:pPr>
+        <w:pStyle w:val="Caption"/>
+        <w:rPr>
+          <w:ins w:id="98" w:author="Divnoor Pal Chatha" w:date="2025-06-30T13:44:00Z" w16du:dateUtc="2025-06-30T17:44:00Z"/>
+        </w:rPr>
+      </w:pPr>
+    </w:p>
+    <w:p>
+      <w:pPr>
+        <w:pStyle w:val="Caption"/>
+        <w:rPr>
+          <w:del w:id="99" w:author="Divnoor Pal Chatha" w:date="2025-06-30T13:44:00Z" w16du:dateUtc="2025-06-30T17:44:00Z"/>
           <w:sz w:val="22"/>
           <w:szCs w:val="22"/>
           <w:lang w:val="en-CA"/>
         </w:rPr>
-        <w:pPrChange w:id="80" w:author="Megan Katsumi" w:date="2025-06-24T09:04:00Z" w16du:dateUtc="2025-06-24T13:04:00Z">
+        <w:pPrChange w:id="100" w:author="Divnoor Pal Chatha" w:date="2025-06-30T13:44:00Z" w16du:dateUtc="2025-06-30T17:44:00Z">
           <w:pPr>
             <w:spacing w:line="259" w:lineRule="auto"/>
           </w:pPr>
         </w:pPrChange>
       </w:pPr>
-      <w:ins w:id="81" w:author="Megan Katsumi" w:date="2025-06-24T09:04:00Z" w16du:dateUtc="2025-06-24T13:04:00Z">
+      <w:ins w:id="101" w:author="Divnoor Pal Chatha" w:date="2025-06-30T13:42:00Z" w16du:dateUtc="2025-06-30T17:42:00Z">
         <w:r>
           <w:t xml:space="preserve">Figure </w:t>
         </w:r>
         <w:r>
+          <w:rPr>
+            <w:i w:val="0"/>
+            <w:iCs w:val="0"/>
+          </w:rPr>
           <w:fldChar w:fldCharType="begin"/>
         </w:r>
         <w:r>
@@ -17858,39 +18070,130 @@
         </w:r>
       </w:ins>
       <w:r>
+        <w:rPr>
+          <w:i w:val="0"/>
+          <w:iCs w:val="0"/>
+        </w:rPr>
         <w:fldChar w:fldCharType="separate"/>
       </w:r>
-      <w:ins w:id="82" w:author="Divnoor Pal Chatha" w:date="2025-06-25T16:40:00Z" w16du:dateUtc="2025-06-25T20:40:00Z">
+      <w:ins w:id="102" w:author="Divnoor Pal Chatha" w:date="2025-06-30T13:42:00Z" w16du:dateUtc="2025-06-30T17:42:00Z">
         <w:r>
           <w:rPr>
             <w:noProof/>
           </w:rPr>
           <w:t>1</w:t>
         </w:r>
-      </w:ins>
-      <w:ins w:id="83" w:author="Megan Katsumi" w:date="2025-06-24T09:04:00Z" w16du:dateUtc="2025-06-24T13:04:00Z">
         <w:r>
+          <w:rPr>
+            <w:i w:val="0"/>
+            <w:iCs w:val="0"/>
+          </w:rPr>
           <w:fldChar w:fldCharType="end"/>
         </w:r>
         <w:r>
-          <w:t xml:space="preserve">: </w:t>
+          <w:t>: Example Mapping for ORN's representation</w:t>
         </w:r>
         <w:r>
-          <w:t>Example Mapping for ORN’s representation of a Junction to the City Digital Twin Road Network Pattern.</w:t>
+          <w:rPr>
+            <w:noProof/>
+          </w:rPr>
+          <w:t xml:space="preserve"> of a Junction to the City Digitial Twin Road Network Pattern</w:t>
         </w:r>
       </w:ins>
     </w:p>
     <w:p>
       <w:pPr>
+        <w:pStyle w:val="Caption"/>
+        <w:rPr>
+          <w:ins w:id="103" w:author="Megan Katsumi" w:date="2025-06-24T09:04:00Z" w16du:dateUtc="2025-06-24T13:04:00Z"/>
+          <w:del w:id="104" w:author="Divnoor Pal Chatha" w:date="2025-06-30T13:44:00Z" w16du:dateUtc="2025-06-30T17:44:00Z"/>
+        </w:rPr>
+        <w:pPrChange w:id="105" w:author="Divnoor Pal Chatha" w:date="2025-06-30T13:44:00Z" w16du:dateUtc="2025-06-30T17:44:00Z">
+          <w:pPr>
+            <w:spacing w:line="259" w:lineRule="auto"/>
+          </w:pPr>
+        </w:pPrChange>
+      </w:pPr>
+      <w:commentRangeStart w:id="106"/>
+      <w:commentRangeStart w:id="107"/>
+      <w:commentRangeEnd w:id="106"/>
+      <w:del w:id="108" w:author="Divnoor Pal Chatha" w:date="2025-06-30T13:44:00Z" w16du:dateUtc="2025-06-30T17:44:00Z">
+        <w:r>
+          <w:rPr>
+            <w:rStyle w:val="CommentReference"/>
+          </w:rPr>
+          <w:lastRenderedPageBreak/>
+          <w:commentReference w:id="106"/>
+        </w:r>
+        <w:commentRangeEnd w:id="107"/>
+        <w:r>
+          <w:rPr>
+            <w:rStyle w:val="CommentReference"/>
+          </w:rPr>
+          <w:commentReference w:id="107"/>
+        </w:r>
+      </w:del>
+    </w:p>
+    <w:p>
+      <w:pPr>
+        <w:keepNext/>
         <w:spacing w:line="259" w:lineRule="auto"/>
         <w:rPr>
-          <w:color w:val="000000" w:themeColor="text1"/>
-          <w:sz w:val="22"/>
-          <w:szCs w:val="22"/>
-        </w:rPr>
-      </w:pPr>
-      <w:commentRangeStart w:id="84"/>
-      <w:del w:id="85" w:author="Divnoor Pal Chatha" w:date="2025-06-25T16:04:00Z" w16du:dateUtc="2025-06-25T20:04:00Z">
+          <w:del w:id="109" w:author="Divnoor Pal Chatha" w:date="2025-06-30T13:39:00Z" w16du:dateUtc="2025-06-30T17:39:00Z"/>
+          <w:color w:val="000000" w:themeColor="text1"/>
+          <w:sz w:val="22"/>
+          <w:szCs w:val="22"/>
+          <w:lang w:val="en-CA"/>
+        </w:rPr>
+        <w:pPrChange w:id="110" w:author="Divnoor Pal Chatha" w:date="2025-06-30T13:44:00Z" w16du:dateUtc="2025-06-30T17:44:00Z">
+          <w:pPr>
+            <w:spacing w:line="259" w:lineRule="auto"/>
+          </w:pPr>
+        </w:pPrChange>
+      </w:pPr>
+      <w:ins w:id="111" w:author="Megan Katsumi" w:date="2025-06-24T09:04:00Z" w16du:dateUtc="2025-06-24T13:04:00Z">
+        <w:del w:id="112" w:author="Divnoor Pal Chatha" w:date="2025-06-30T13:39:00Z" w16du:dateUtc="2025-06-30T17:39:00Z">
+          <w:r>
+            <w:delText xml:space="preserve">Figure </w:delText>
+          </w:r>
+          <w:r>
+            <w:fldChar w:fldCharType="begin"/>
+          </w:r>
+          <w:r>
+            <w:delInstrText xml:space="preserve"> SEQ Figure \* ARABIC </w:delInstrText>
+          </w:r>
+        </w:del>
+      </w:ins>
+      <w:del w:id="113" w:author="Divnoor Pal Chatha" w:date="2025-06-30T13:39:00Z" w16du:dateUtc="2025-06-30T17:39:00Z">
+        <w:r>
+          <w:fldChar w:fldCharType="separate"/>
+        </w:r>
+      </w:del>
+      <w:ins w:id="114" w:author="Megan Katsumi" w:date="2025-06-24T09:04:00Z" w16du:dateUtc="2025-06-24T13:04:00Z">
+        <w:del w:id="115" w:author="Divnoor Pal Chatha" w:date="2025-06-30T13:39:00Z" w16du:dateUtc="2025-06-30T17:39:00Z">
+          <w:r>
+            <w:fldChar w:fldCharType="end"/>
+          </w:r>
+          <w:r>
+            <w:delText xml:space="preserve">: </w:delText>
+          </w:r>
+          <w:r>
+            <w:delText>Example Mapping for ORN’s representation of a Junction to the City Digital Twin Road Network Pattern.</w:delText>
+          </w:r>
+        </w:del>
+      </w:ins>
+    </w:p>
+    <w:p>
+      <w:pPr>
+        <w:spacing w:line="259" w:lineRule="auto"/>
+        <w:rPr>
+          <w:color w:val="000000" w:themeColor="text1"/>
+          <w:sz w:val="22"/>
+          <w:szCs w:val="22"/>
+        </w:rPr>
+      </w:pPr>
+      <w:commentRangeStart w:id="116"/>
+      <w:del w:id="117" w:author="Divnoor Pal Chatha" w:date="2025-06-25T16:04:00Z" w16du:dateUtc="2025-06-25T20:04:00Z">
         <w:r>
           <w:rPr>
             <w:b/>
@@ -17899,11 +18202,10 @@
             <w:sz w:val="22"/>
             <w:szCs w:val="22"/>
           </w:rPr>
-          <w:lastRenderedPageBreak/>
           <w:delText>F</w:delText>
         </w:r>
       </w:del>
-      <w:ins w:id="86" w:author="Divnoor Pal Chatha" w:date="2025-06-25T16:15:00Z" w16du:dateUtc="2025-06-25T20:15:00Z">
+      <w:ins w:id="118" w:author="Divnoor Pal Chatha" w:date="2025-06-25T16:15:00Z" w16du:dateUtc="2025-06-25T20:15:00Z">
         <w:r>
           <w:rPr>
             <w:b/>
@@ -17915,7 +18217,7 @@
           <w:t xml:space="preserve"> </w:t>
         </w:r>
       </w:ins>
-      <w:del w:id="87" w:author="Divnoor Pal Chatha" w:date="2025-06-25T16:04:00Z" w16du:dateUtc="2025-06-25T20:04:00Z">
+      <w:del w:id="119" w:author="Divnoor Pal Chatha" w:date="2025-06-25T16:04:00Z" w16du:dateUtc="2025-06-25T20:04:00Z">
         <w:r>
           <w:rPr>
             <w:b/>
@@ -17968,12 +18270,12 @@
           </w:rPr>
           <w:delText xml:space="preserve"> representation of a Junction to the City Digital Twin Road Network Pattern.</w:delText>
         </w:r>
-        <w:commentRangeEnd w:id="84"/>
+        <w:commentRangeEnd w:id="116"/>
         <w:r>
           <w:rPr>
             <w:rStyle w:val="CommentReference"/>
           </w:rPr>
-          <w:commentReference w:id="84"/>
+          <w:commentReference w:id="116"/>
         </w:r>
       </w:del>
     </w:p>
@@ -17986,7 +18288,7 @@
           <w:szCs w:val="22"/>
         </w:rPr>
       </w:pPr>
-      <w:del w:id="88" w:author="Megan Katsumi" w:date="2025-06-24T09:07:00Z" w16du:dateUtc="2025-06-24T13:07:00Z">
+      <w:del w:id="120" w:author="Megan Katsumi" w:date="2025-06-24T09:07:00Z" w16du:dateUtc="2025-06-24T13:07:00Z">
         <w:r>
           <w:rPr>
             <w:color w:val="000000" w:themeColor="text1"/>
@@ -17996,7 +18298,7 @@
           <w:delText>Although the shp file does not have any information around the junctions beside which junctions bound the element, all the necessary i</w:delText>
         </w:r>
       </w:del>
-      <w:ins w:id="89" w:author="Megan Katsumi" w:date="2025-06-24T09:07:00Z" w16du:dateUtc="2025-06-24T13:07:00Z">
+      <w:ins w:id="121" w:author="Megan Katsumi" w:date="2025-06-24T09:07:00Z" w16du:dateUtc="2025-06-24T13:07:00Z">
         <w:r>
           <w:rPr>
             <w:color w:val="000000" w:themeColor="text1"/>
@@ -18014,7 +18316,7 @@
         </w:rPr>
         <w:t xml:space="preserve">nformation regarding </w:t>
       </w:r>
-      <w:del w:id="90" w:author="Megan Katsumi" w:date="2025-06-24T09:07:00Z" w16du:dateUtc="2025-06-24T13:07:00Z">
+      <w:del w:id="122" w:author="Megan Katsumi" w:date="2025-06-24T09:07:00Z" w16du:dateUtc="2025-06-24T13:07:00Z">
         <w:r>
           <w:rPr>
             <w:color w:val="000000" w:themeColor="text1"/>
@@ -18024,7 +18326,7 @@
           <w:delText xml:space="preserve">all </w:delText>
         </w:r>
       </w:del>
-      <w:ins w:id="91" w:author="Megan Katsumi" w:date="2025-06-24T09:07:00Z" w16du:dateUtc="2025-06-24T13:07:00Z">
+      <w:ins w:id="123" w:author="Megan Katsumi" w:date="2025-06-24T09:07:00Z" w16du:dateUtc="2025-06-24T13:07:00Z">
         <w:r>
           <w:rPr>
             <w:color w:val="000000" w:themeColor="text1"/>
@@ -18042,7 +18344,7 @@
         </w:rPr>
         <w:t xml:space="preserve">junctions in the dataset </w:t>
       </w:r>
-      <w:del w:id="92" w:author="Megan Katsumi" w:date="2025-06-24T09:07:00Z" w16du:dateUtc="2025-06-24T13:07:00Z">
+      <w:del w:id="124" w:author="Megan Katsumi" w:date="2025-06-24T09:07:00Z" w16du:dateUtc="2025-06-24T13:07:00Z">
         <w:r>
           <w:rPr>
             <w:color w:val="000000" w:themeColor="text1"/>
@@ -18052,7 +18354,7 @@
           <w:delText>are in a special</w:delText>
         </w:r>
       </w:del>
-      <w:ins w:id="93" w:author="Megan Katsumi" w:date="2025-06-24T09:07:00Z" w16du:dateUtc="2025-06-24T13:07:00Z">
+      <w:ins w:id="125" w:author="Megan Katsumi" w:date="2025-06-24T09:07:00Z" w16du:dateUtc="2025-06-24T13:07:00Z">
         <w:r>
           <w:rPr>
             <w:color w:val="000000" w:themeColor="text1"/>
@@ -18070,7 +18372,7 @@
         </w:rPr>
         <w:t xml:space="preserve"> ORN_JUNCTIONS.csv file.</w:t>
       </w:r>
-      <w:del w:id="94" w:author="Megan Katsumi" w:date="2025-06-24T09:08:00Z" w16du:dateUtc="2025-06-24T13:08:00Z">
+      <w:del w:id="126" w:author="Megan Katsumi" w:date="2025-06-24T09:08:00Z" w16du:dateUtc="2025-06-24T13:08:00Z">
         <w:r>
           <w:rPr>
             <w:color w:val="000000" w:themeColor="text1"/>
@@ -18089,7 +18391,7 @@
           <w:lang w:val="en-CA"/>
         </w:rPr>
       </w:pPr>
-      <w:commentRangeStart w:id="95"/>
+      <w:commentRangeStart w:id="127"/>
       <w:r>
         <w:rPr>
           <w:b/>
@@ -18108,8 +18410,8 @@
         </w:rPr>
         <w:t xml:space="preserve"> All the CSV files had a data tag ORN_ROAD_NET_ELEMENT_ID, an Integer representing a system-generated identifier unique at the application level. </w:t>
       </w:r>
-      <w:commentRangeEnd w:id="95"/>
-      <w:ins w:id="96" w:author="Divnoor Pal Chatha" w:date="2025-06-25T16:01:00Z" w16du:dateUtc="2025-06-25T20:01:00Z">
+      <w:commentRangeEnd w:id="127"/>
+      <w:ins w:id="128" w:author="Divnoor Pal Chatha" w:date="2025-06-25T16:01:00Z" w16du:dateUtc="2025-06-25T20:01:00Z">
         <w:r>
           <w:rPr>
             <w:sz w:val="22"/>
@@ -18151,12 +18453,12 @@
           <w:t>in the shapefile.</w:t>
         </w:r>
       </w:ins>
-      <w:del w:id="97" w:author="Divnoor Pal Chatha" w:date="2025-06-25T15:59:00Z" w16du:dateUtc="2025-06-25T19:59:00Z">
+      <w:del w:id="129" w:author="Divnoor Pal Chatha" w:date="2025-06-25T15:59:00Z" w16du:dateUtc="2025-06-25T19:59:00Z">
         <w:r>
           <w:rPr>
             <w:rStyle w:val="CommentReference"/>
           </w:rPr>
-          <w:commentReference w:id="95"/>
+          <w:commentReference w:id="127"/>
         </w:r>
       </w:del>
     </w:p>
@@ -18170,7 +18472,7 @@
           <w:lang w:val="en-CA"/>
         </w:rPr>
       </w:pPr>
-      <w:del w:id="98" w:author="Megan Katsumi" w:date="2025-06-24T09:08:00Z" w16du:dateUtc="2025-06-24T13:08:00Z">
+      <w:del w:id="130" w:author="Megan Katsumi" w:date="2025-06-24T09:08:00Z" w16du:dateUtc="2025-06-24T13:08:00Z">
         <w:r>
           <w:rPr>
             <w:b/>
@@ -18182,7 +18484,7 @@
           <w:delText>All t</w:delText>
         </w:r>
       </w:del>
-      <w:ins w:id="99" w:author="Megan Katsumi" w:date="2025-06-24T09:08:00Z" w16du:dateUtc="2025-06-24T13:08:00Z">
+      <w:ins w:id="131" w:author="Megan Katsumi" w:date="2025-06-24T09:08:00Z" w16du:dateUtc="2025-06-24T13:08:00Z">
         <w:r>
           <w:rPr>
             <w:b/>
@@ -18204,7 +18506,7 @@
         </w:rPr>
         <w:t xml:space="preserve">he following properties are for associated with </w:t>
       </w:r>
-      <w:ins w:id="100" w:author="Megan Katsumi" w:date="2025-06-12T09:30:00Z">
+      <w:ins w:id="132" w:author="Megan Katsumi" w:date="2025-06-12T09:30:00Z">
         <w:r>
           <w:rPr>
             <w:b/>
@@ -18231,7 +18533,7 @@
       <w:pPr>
         <w:spacing w:line="259" w:lineRule="auto"/>
         <w:rPr>
-          <w:del w:id="101" w:author="Megan Katsumi" w:date="2025-06-24T09:09:00Z" w16du:dateUtc="2025-06-24T13:09:00Z"/>
+          <w:del w:id="133" w:author="Megan Katsumi" w:date="2025-06-24T09:09:00Z" w16du:dateUtc="2025-06-24T13:09:00Z"/>
           <w:sz w:val="22"/>
           <w:szCs w:val="22"/>
         </w:rPr>
@@ -18270,11 +18572,11 @@
           <w:szCs w:val="22"/>
           <w:lang w:val="en-CA"/>
         </w:rPr>
-        <w:pPrChange w:id="102" w:author="Megan Katsumi" w:date="2025-06-24T09:09:00Z" w16du:dateUtc="2025-06-24T13:09:00Z">
+        <w:pPrChange w:id="134" w:author="Megan Katsumi" w:date="2025-06-24T09:09:00Z" w16du:dateUtc="2025-06-24T13:09:00Z">
           <w:pPr/>
         </w:pPrChange>
       </w:pPr>
-      <w:del w:id="103" w:author="Megan Katsumi" w:date="2025-06-24T09:09:00Z" w16du:dateUtc="2025-06-24T13:09:00Z">
+      <w:del w:id="135" w:author="Megan Katsumi" w:date="2025-06-24T09:09:00Z" w16du:dateUtc="2025-06-24T13:09:00Z">
         <w:r>
           <w:rPr>
             <w:b/>
@@ -18300,9 +18602,9 @@
         <w:pStyle w:val="Caption"/>
         <w:keepNext/>
         <w:rPr>
-          <w:ins w:id="104" w:author="Divnoor Pal Chatha" w:date="2025-06-25T16:20:00Z" w16du:dateUtc="2025-06-25T20:20:00Z"/>
-        </w:rPr>
-        <w:pPrChange w:id="105" w:author="Divnoor Pal Chatha" w:date="2025-06-25T16:20:00Z" w16du:dateUtc="2025-06-25T20:20:00Z">
+          <w:ins w:id="136" w:author="Divnoor Pal Chatha" w:date="2025-06-25T16:20:00Z" w16du:dateUtc="2025-06-25T20:20:00Z"/>
+        </w:rPr>
+        <w:pPrChange w:id="137" w:author="Divnoor Pal Chatha" w:date="2025-06-25T16:20:00Z" w16du:dateUtc="2025-06-25T20:20:00Z">
           <w:pPr/>
         </w:pPrChange>
       </w:pPr>
@@ -18489,7 +18791,7 @@
                 <w:lang w:val="en-CA"/>
               </w:rPr>
             </w:pPr>
-            <w:ins w:id="106" w:author="Megan Katsumi" w:date="2025-06-12T09:29:00Z">
+            <w:ins w:id="138" w:author="Megan Katsumi" w:date="2025-06-12T09:29:00Z">
               <w:r>
                 <w:rPr>
                   <w:color w:val="FFFFFF" w:themeColor="background1"/>
@@ -18509,13 +18811,13 @@
               </w:rPr>
               <w:t>Property</w:t>
             </w:r>
-            <w:commentRangeStart w:id="107"/>
-            <w:commentRangeEnd w:id="107"/>
+            <w:commentRangeStart w:id="139"/>
+            <w:commentRangeEnd w:id="139"/>
             <w:r>
               <w:rPr>
                 <w:rStyle w:val="CommentReference"/>
               </w:rPr>
-              <w:commentReference w:id="107"/>
+              <w:commentReference w:id="139"/>
             </w:r>
           </w:p>
         </w:tc>
@@ -18777,7 +19079,7 @@
               </w:rPr>
               <w:t xml:space="preserve">This geometry </w:t>
             </w:r>
-            <w:del w:id="108" w:author="Megan Katsumi" w:date="2025-06-12T09:27:00Z">
+            <w:del w:id="140" w:author="Megan Katsumi" w:date="2025-06-12T09:27:00Z">
               <w:r>
                 <w:rPr>
                   <w:rFonts w:eastAsia="Calibri" w:cs="Calibri"/>
@@ -18788,7 +19090,7 @@
                 <w:delText xml:space="preserve">uses </w:delText>
               </w:r>
             </w:del>
-            <w:ins w:id="109" w:author="Megan Katsumi" w:date="2025-06-12T09:27:00Z">
+            <w:ins w:id="141" w:author="Megan Katsumi" w:date="2025-06-12T09:27:00Z">
               <w:r>
                 <w:rPr>
                   <w:rFonts w:eastAsia="Calibri" w:cs="Calibri"/>
@@ -18808,7 +19110,7 @@
               </w:rPr>
               <w:t xml:space="preserve">geo:asWKT </w:t>
             </w:r>
-            <w:ins w:id="110" w:author="Megan Katsumi" w:date="2025-06-12T09:27:00Z">
+            <w:ins w:id="142" w:author="Megan Katsumi" w:date="2025-06-12T09:27:00Z">
               <w:r>
                 <w:rPr>
                   <w:rFonts w:eastAsia="Calibri" w:cs="Calibri"/>
@@ -18819,7 +19121,7 @@
                 <w:t xml:space="preserve">property </w:t>
               </w:r>
             </w:ins>
-            <w:ins w:id="111" w:author="Megan Katsumi" w:date="2025-06-12T09:28:00Z">
+            <w:ins w:id="143" w:author="Megan Katsumi" w:date="2025-06-12T09:28:00Z">
               <w:r>
                 <w:rPr>
                   <w:rFonts w:eastAsia="Calibri" w:cs="Calibri"/>
@@ -18827,7 +19129,17 @@
                   <w:sz w:val="22"/>
                   <w:szCs w:val="22"/>
                 </w:rPr>
-                <w:t xml:space="preserve">using the LATITUDE_DECIMAL_DEGREES and LONGITUDE_DECIMAL_DEGREES </w:t>
+                <w:t xml:space="preserve">using the LATITUDE_DECIMAL_DEGREES and </w:t>
+              </w:r>
+              <w:r>
+                <w:rPr>
+                  <w:rFonts w:eastAsia="Calibri" w:cs="Calibri"/>
+                  <w:color w:val="000000" w:themeColor="text1"/>
+                  <w:sz w:val="22"/>
+                  <w:szCs w:val="22"/>
+                </w:rPr>
+                <w:lastRenderedPageBreak/>
+                <w:t xml:space="preserve">LONGITUDE_DECIMAL_DEGREES </w:t>
               </w:r>
             </w:ins>
             <w:r>
@@ -18839,7 +19151,7 @@
               </w:rPr>
               <w:t xml:space="preserve">with </w:t>
             </w:r>
-            <w:ins w:id="112" w:author="Megan Katsumi" w:date="2025-06-12T09:28:00Z">
+            <w:ins w:id="144" w:author="Megan Katsumi" w:date="2025-06-12T09:28:00Z">
               <w:r>
                 <w:rPr>
                   <w:rFonts w:eastAsia="Calibri" w:cs="Calibri"/>
@@ -18995,7 +19307,6 @@
                 <w:sz w:val="22"/>
                 <w:szCs w:val="22"/>
               </w:rPr>
-              <w:lastRenderedPageBreak/>
               <w:t>JUNCTION_TYPE</w:t>
             </w:r>
           </w:p>
@@ -19069,7 +19380,7 @@
                           <pic:cNvPicPr/>
                         </pic:nvPicPr>
                         <pic:blipFill rotWithShape="1">
-                          <a:blip r:embed="rId46"/>
+                          <a:blip r:embed="rId47"/>
                           <a:srcRect r="804"/>
                           <a:stretch>
                             <a:fillRect/>
@@ -19286,7 +19597,7 @@
                 <w:lang w:val="en-CA"/>
               </w:rPr>
             </w:pPr>
-            <w:commentRangeStart w:id="113"/>
+            <w:commentRangeStart w:id="145"/>
             <w:r>
               <w:rPr>
                 <w:sz w:val="22"/>
@@ -19295,12 +19606,12 @@
               </w:rPr>
               <w:t xml:space="preserve"> </w:t>
             </w:r>
-            <w:commentRangeEnd w:id="113"/>
+            <w:commentRangeEnd w:id="145"/>
             <w:r>
               <w:rPr>
                 <w:rStyle w:val="CommentReference"/>
               </w:rPr>
-              <w:commentReference w:id="113"/>
+              <w:commentReference w:id="145"/>
             </w:r>
           </w:p>
         </w:tc>
@@ -19537,7 +19848,7 @@
                 <w:sz w:val="22"/>
                 <w:szCs w:val="22"/>
               </w:rPr>
-              <w:pPrChange w:id="114" w:author="Divnoor Pal Chatha" w:date="2025-06-25T16:23:00Z" w16du:dateUtc="2025-06-25T20:23:00Z">
+              <w:pPrChange w:id="146" w:author="Divnoor Pal Chatha" w:date="2025-06-25T16:23:00Z" w16du:dateUtc="2025-06-25T20:23:00Z">
                 <w:pPr>
                   <w:jc w:val="center"/>
                 </w:pPr>
@@ -19551,10 +19862,10 @@
       <w:pPr>
         <w:pStyle w:val="Caption"/>
         <w:rPr>
-          <w:ins w:id="115" w:author="Divnoor Pal Chatha" w:date="2025-06-25T16:23:00Z" w16du:dateUtc="2025-06-25T20:23:00Z"/>
-        </w:rPr>
-      </w:pPr>
-      <w:ins w:id="116" w:author="Divnoor Pal Chatha" w:date="2025-06-25T16:23:00Z" w16du:dateUtc="2025-06-25T20:23:00Z">
+          <w:ins w:id="147" w:author="Divnoor Pal Chatha" w:date="2025-06-25T16:23:00Z" w16du:dateUtc="2025-06-25T20:23:00Z"/>
+        </w:rPr>
+      </w:pPr>
+      <w:ins w:id="148" w:author="Divnoor Pal Chatha" w:date="2025-06-25T16:23:00Z" w16du:dateUtc="2025-06-25T20:23:00Z">
         <w:r>
           <w:t xml:space="preserve">Table </w:t>
         </w:r>
@@ -19568,7 +19879,7 @@
       <w:r>
         <w:fldChar w:fldCharType="separate"/>
       </w:r>
-      <w:ins w:id="117" w:author="Divnoor Pal Chatha" w:date="2025-06-25T17:04:00Z" w16du:dateUtc="2025-06-25T21:04:00Z">
+      <w:ins w:id="149" w:author="Divnoor Pal Chatha" w:date="2025-06-25T17:04:00Z" w16du:dateUtc="2025-06-25T21:04:00Z">
         <w:r>
           <w:rPr>
             <w:noProof/>
@@ -19576,7 +19887,7 @@
           <w:t>1</w:t>
         </w:r>
       </w:ins>
-      <w:ins w:id="118" w:author="Divnoor Pal Chatha" w:date="2025-06-25T16:23:00Z" w16du:dateUtc="2025-06-25T20:23:00Z">
+      <w:ins w:id="150" w:author="Divnoor Pal Chatha" w:date="2025-06-25T16:23:00Z" w16du:dateUtc="2025-06-25T20:23:00Z">
         <w:r>
           <w:fldChar w:fldCharType="end"/>
         </w:r>
@@ -19592,14 +19903,14 @@
       <w:pPr>
         <w:spacing w:line="259" w:lineRule="auto"/>
         <w:rPr>
-          <w:del w:id="119" w:author="Divnoor Pal Chatha" w:date="2025-06-25T16:21:00Z" w16du:dateUtc="2025-06-25T20:21:00Z"/>
+          <w:del w:id="151" w:author="Divnoor Pal Chatha" w:date="2025-06-25T16:21:00Z" w16du:dateUtc="2025-06-25T20:21:00Z"/>
           <w:b/>
           <w:bCs/>
           <w:sz w:val="22"/>
           <w:szCs w:val="22"/>
         </w:rPr>
       </w:pPr>
-      <w:del w:id="120" w:author="Divnoor Pal Chatha" w:date="2025-06-25T16:21:00Z" w16du:dateUtc="2025-06-25T20:21:00Z">
+      <w:del w:id="152" w:author="Divnoor Pal Chatha" w:date="2025-06-25T16:21:00Z" w16du:dateUtc="2025-06-25T20:21:00Z">
         <w:r>
           <w:rPr>
             <w:b/>
@@ -19661,6 +19972,7 @@
           <w:szCs w:val="22"/>
           <w:lang w:val="en-CA"/>
         </w:rPr>
+        <w:lastRenderedPageBreak/>
         <w:t xml:space="preserve">NOTE: </w:t>
       </w:r>
       <w:r>
@@ -19779,7 +20091,6 @@
                 <w:szCs w:val="22"/>
                 <w:lang w:val="en-CA"/>
               </w:rPr>
-              <w:lastRenderedPageBreak/>
               <w:t>ORN Data Tag</w:t>
             </w:r>
           </w:p>
@@ -20070,7 +20381,7 @@
                 <w:szCs w:val="22"/>
                 <w:lang w:val="en-CA"/>
               </w:rPr>
-              <w:pPrChange w:id="121" w:author="Divnoor Pal Chatha" w:date="2025-06-25T16:23:00Z" w16du:dateUtc="2025-06-25T20:23:00Z">
+              <w:pPrChange w:id="153" w:author="Divnoor Pal Chatha" w:date="2025-06-25T16:23:00Z" w16du:dateUtc="2025-06-25T20:23:00Z">
                 <w:pPr>
                   <w:jc w:val="center"/>
                 </w:pPr>
@@ -20093,10 +20404,10 @@
       <w:pPr>
         <w:pStyle w:val="Caption"/>
         <w:rPr>
-          <w:ins w:id="122" w:author="Divnoor Pal Chatha" w:date="2025-06-25T16:23:00Z" w16du:dateUtc="2025-06-25T20:23:00Z"/>
-        </w:rPr>
-      </w:pPr>
-      <w:ins w:id="123" w:author="Divnoor Pal Chatha" w:date="2025-06-25T16:23:00Z" w16du:dateUtc="2025-06-25T20:23:00Z">
+          <w:ins w:id="154" w:author="Divnoor Pal Chatha" w:date="2025-06-25T16:23:00Z" w16du:dateUtc="2025-06-25T20:23:00Z"/>
+        </w:rPr>
+      </w:pPr>
+      <w:ins w:id="155" w:author="Divnoor Pal Chatha" w:date="2025-06-25T16:23:00Z" w16du:dateUtc="2025-06-25T20:23:00Z">
         <w:r>
           <w:t xml:space="preserve">Table </w:t>
         </w:r>
@@ -20110,7 +20421,7 @@
       <w:r>
         <w:fldChar w:fldCharType="separate"/>
       </w:r>
-      <w:ins w:id="124" w:author="Divnoor Pal Chatha" w:date="2025-06-25T17:04:00Z" w16du:dateUtc="2025-06-25T21:04:00Z">
+      <w:ins w:id="156" w:author="Divnoor Pal Chatha" w:date="2025-06-25T17:04:00Z" w16du:dateUtc="2025-06-25T21:04:00Z">
         <w:r>
           <w:rPr>
             <w:noProof/>
@@ -20118,7 +20429,7 @@
           <w:t>2</w:t>
         </w:r>
       </w:ins>
-      <w:ins w:id="125" w:author="Divnoor Pal Chatha" w:date="2025-06-25T16:23:00Z" w16du:dateUtc="2025-06-25T20:23:00Z">
+      <w:ins w:id="157" w:author="Divnoor Pal Chatha" w:date="2025-06-25T16:23:00Z" w16du:dateUtc="2025-06-25T20:23:00Z">
         <w:r>
           <w:fldChar w:fldCharType="end"/>
         </w:r>
@@ -20134,14 +20445,14 @@
       <w:pPr>
         <w:spacing w:line="259" w:lineRule="auto"/>
         <w:rPr>
-          <w:del w:id="126" w:author="Divnoor Pal Chatha" w:date="2025-06-25T16:23:00Z" w16du:dateUtc="2025-06-25T20:23:00Z"/>
+          <w:del w:id="158" w:author="Divnoor Pal Chatha" w:date="2025-06-25T16:23:00Z" w16du:dateUtc="2025-06-25T20:23:00Z"/>
           <w:b/>
           <w:bCs/>
           <w:sz w:val="22"/>
           <w:szCs w:val="22"/>
         </w:rPr>
       </w:pPr>
-      <w:del w:id="127" w:author="Divnoor Pal Chatha" w:date="2025-06-25T16:23:00Z" w16du:dateUtc="2025-06-25T20:23:00Z">
+      <w:del w:id="159" w:author="Divnoor Pal Chatha" w:date="2025-06-25T16:23:00Z" w16du:dateUtc="2025-06-25T20:23:00Z">
         <w:r>
           <w:rPr>
             <w:sz w:val="22"/>
@@ -20205,7 +20516,7 @@
           </w:rPr>
           <w:delText>to City Digital Twin</w:delText>
         </w:r>
-        <w:bookmarkStart w:id="128" w:name="_Toc201121286"/>
+        <w:bookmarkStart w:id="160" w:name="_Toc201121286"/>
       </w:del>
     </w:p>
     <w:p>
@@ -20215,7 +20526,7 @@
       <w:r>
         <w:t>Road</w:t>
       </w:r>
-      <w:bookmarkEnd w:id="128"/>
+      <w:bookmarkEnd w:id="160"/>
     </w:p>
     <w:p>
       <w:pPr>
@@ -20273,89 +20584,154 @@
         <w:spacing w:line="259" w:lineRule="auto"/>
         <w:jc w:val="center"/>
         <w:rPr>
-          <w:ins w:id="129" w:author="Divnoor Pal Chatha" w:date="2025-06-25T16:19:00Z" w16du:dateUtc="2025-06-25T20:19:00Z"/>
-        </w:rPr>
-        <w:pPrChange w:id="130" w:author="Divnoor Pal Chatha" w:date="2025-06-25T16:19:00Z" w16du:dateUtc="2025-06-25T20:19:00Z">
+          <w:ins w:id="161" w:author="Divnoor Pal Chatha" w:date="2025-06-30T13:39:00Z" w16du:dateUtc="2025-06-30T17:39:00Z"/>
+        </w:rPr>
+      </w:pPr>
+      <w:del w:id="162" w:author="Divnoor Pal Chatha" w:date="2025-06-30T13:37:00Z" w16du:dateUtc="2025-06-30T17:37:00Z">
+        <w:r>
+          <w:rPr>
+            <w:noProof/>
+            <w:sz w:val="22"/>
+            <w:szCs w:val="22"/>
+            <w:lang w:val="en-CA"/>
+          </w:rPr>
+          <w:drawing>
+            <wp:anchor distT="0" distB="0" distL="114300" distR="114300" simplePos="0" relativeHeight="251664384" behindDoc="1" locked="0" layoutInCell="1" allowOverlap="1" wp14:anchorId="542A9580" wp14:editId="5BA5FB13">
+              <wp:simplePos x="0" y="0"/>
+              <wp:positionH relativeFrom="column">
+                <wp:posOffset>2973482</wp:posOffset>
+              </wp:positionH>
+              <wp:positionV relativeFrom="paragraph">
+                <wp:posOffset>2530457</wp:posOffset>
+              </wp:positionV>
+              <wp:extent cx="214183" cy="110936"/>
+              <wp:effectExtent l="0" t="0" r="0" b="3810"/>
+              <wp:wrapNone/>
+              <wp:docPr id="377519061" name="Picture 8" descr="A diagram of a network&#10;&#10;AI-generated content may be incorrect."/>
+              <wp:cNvGraphicFramePr>
+                <a:graphicFrameLocks xmlns:a="http://schemas.openxmlformats.org/drawingml/2006/main" noChangeAspect="1"/>
+              </wp:cNvGraphicFramePr>
+              <a:graphic xmlns:a="http://schemas.openxmlformats.org/drawingml/2006/main">
+                <a:graphicData uri="http://schemas.openxmlformats.org/drawingml/2006/picture">
+                  <pic:pic xmlns:pic="http://schemas.openxmlformats.org/drawingml/2006/picture">
+                    <pic:nvPicPr>
+                      <pic:cNvPr id="377519061" name="Picture 8" descr="A diagram of a network&#10;&#10;AI-generated content may be incorrect."/>
+                      <pic:cNvPicPr>
+                        <a:picLocks noChangeAspect="1" noChangeArrowheads="1"/>
+                      </pic:cNvPicPr>
+                    </pic:nvPicPr>
+                    <pic:blipFill>
+                      <a:blip r:embed="rId48" cstate="print">
+                        <a:extLst>
+                          <a:ext uri="{28A0092B-C50C-407E-A947-70E740481C1C}">
+                            <a14:useLocalDpi xmlns:a14="http://schemas.microsoft.com/office/drawing/2010/main" val="0"/>
+                          </a:ext>
+                        </a:extLst>
+                      </a:blip>
+                      <a:srcRect/>
+                      <a:stretch>
+                        <a:fillRect/>
+                      </a:stretch>
+                    </pic:blipFill>
+                    <pic:spPr bwMode="auto">
+                      <a:xfrm>
+                        <a:off x="0" y="0"/>
+                        <a:ext cx="214183" cy="110936"/>
+                      </a:xfrm>
+                      <a:prstGeom prst="rect">
+                        <a:avLst/>
+                      </a:prstGeom>
+                      <a:noFill/>
+                      <a:ln>
+                        <a:noFill/>
+                      </a:ln>
+                    </pic:spPr>
+                  </pic:pic>
+                </a:graphicData>
+              </a:graphic>
+            </wp:anchor>
+          </w:drawing>
+        </w:r>
+      </w:del>
+      <w:ins w:id="163" w:author="Divnoor Pal Chatha" w:date="2025-06-30T13:38:00Z">
+        <w:r>
+          <w:rPr>
+            <w:noProof/>
+            <w:sz w:val="22"/>
+            <w:szCs w:val="22"/>
+            <w:lang w:val="en-CA"/>
+          </w:rPr>
+          <w:drawing>
+            <wp:inline distT="0" distB="0" distL="0" distR="0" wp14:anchorId="17E26D2C" wp14:editId="14C91AE3">
+              <wp:extent cx="5943600" cy="3225800"/>
+              <wp:effectExtent l="0" t="0" r="0" b="0"/>
+              <wp:docPr id="336066130" name="Picture 5" descr="A diagram of a network"/>
+              <wp:cNvGraphicFramePr>
+                <a:graphicFrameLocks xmlns:a="http://schemas.openxmlformats.org/drawingml/2006/main" noChangeAspect="1"/>
+              </wp:cNvGraphicFramePr>
+              <a:graphic xmlns:a="http://schemas.openxmlformats.org/drawingml/2006/main">
+                <a:graphicData uri="http://schemas.openxmlformats.org/drawingml/2006/picture">
+                  <pic:pic xmlns:pic="http://schemas.openxmlformats.org/drawingml/2006/picture">
+                    <pic:nvPicPr>
+                      <pic:cNvPr id="336066130" name="Picture 5" descr="A diagram of a network"/>
+                      <pic:cNvPicPr>
+                        <a:picLocks noChangeAspect="1" noChangeArrowheads="1"/>
+                      </pic:cNvPicPr>
+                    </pic:nvPicPr>
+                    <pic:blipFill>
+                      <a:blip r:embed="rId49" cstate="print">
+                        <a:extLst>
+                          <a:ext uri="{28A0092B-C50C-407E-A947-70E740481C1C}">
+                            <a14:useLocalDpi xmlns:a14="http://schemas.microsoft.com/office/drawing/2010/main" val="0"/>
+                          </a:ext>
+                        </a:extLst>
+                      </a:blip>
+                      <a:srcRect/>
+                      <a:stretch>
+                        <a:fillRect/>
+                      </a:stretch>
+                    </pic:blipFill>
+                    <pic:spPr bwMode="auto">
+                      <a:xfrm>
+                        <a:off x="0" y="0"/>
+                        <a:ext cx="5943600" cy="3225800"/>
+                      </a:xfrm>
+                      <a:prstGeom prst="rect">
+                        <a:avLst/>
+                      </a:prstGeom>
+                      <a:noFill/>
+                      <a:ln>
+                        <a:noFill/>
+                      </a:ln>
+                    </pic:spPr>
+                  </pic:pic>
+                </a:graphicData>
+              </a:graphic>
+            </wp:inline>
+          </w:drawing>
+        </w:r>
+      </w:ins>
+    </w:p>
+    <w:p>
+      <w:pPr>
+        <w:pStyle w:val="Caption"/>
+        <w:jc w:val="center"/>
+        <w:rPr>
+          <w:ins w:id="164" w:author="Divnoor Pal Chatha" w:date="2025-06-30T13:38:00Z"/>
+          <w:noProof/>
+          <w:sz w:val="22"/>
+          <w:szCs w:val="22"/>
+          <w:lang w:val="en-CA"/>
+        </w:rPr>
+        <w:pPrChange w:id="165" w:author="Divnoor Pal Chatha" w:date="2025-06-30T13:39:00Z" w16du:dateUtc="2025-06-30T17:39:00Z">
           <w:pPr>
+            <w:keepNext/>
             <w:spacing w:line="259" w:lineRule="auto"/>
             <w:jc w:val="center"/>
           </w:pPr>
         </w:pPrChange>
       </w:pPr>
-      <w:r>
-        <w:rPr>
-          <w:noProof/>
-          <w:sz w:val="22"/>
-          <w:szCs w:val="22"/>
-          <w:lang w:val="en-CA"/>
-        </w:rPr>
-        <w:drawing>
-          <wp:inline distT="0" distB="0" distL="0" distR="0" wp14:anchorId="542A9580" wp14:editId="4A1F2904">
-            <wp:extent cx="5237356" cy="2712682"/>
-            <wp:effectExtent l="0" t="0" r="0" b="0"/>
-            <wp:docPr id="377519061" name="Picture 8" descr="A diagram of a network&#10;&#10;AI-generated content may be incorrect."/>
-            <wp:cNvGraphicFramePr>
-              <a:graphicFrameLocks xmlns:a="http://schemas.openxmlformats.org/drawingml/2006/main" noChangeAspect="1"/>
-            </wp:cNvGraphicFramePr>
-            <a:graphic xmlns:a="http://schemas.openxmlformats.org/drawingml/2006/main">
-              <a:graphicData uri="http://schemas.openxmlformats.org/drawingml/2006/picture">
-                <pic:pic xmlns:pic="http://schemas.openxmlformats.org/drawingml/2006/picture">
-                  <pic:nvPicPr>
-                    <pic:cNvPr id="377519061" name="Picture 8" descr="A diagram of a network&#10;&#10;AI-generated content may be incorrect."/>
-                    <pic:cNvPicPr>
-                      <a:picLocks noChangeAspect="1" noChangeArrowheads="1"/>
-                    </pic:cNvPicPr>
-                  </pic:nvPicPr>
-                  <pic:blipFill>
-                    <a:blip r:embed="rId47" cstate="print">
-                      <a:extLst>
-                        <a:ext uri="{28A0092B-C50C-407E-A947-70E740481C1C}">
-                          <a14:useLocalDpi xmlns:a14="http://schemas.microsoft.com/office/drawing/2010/main" val="0"/>
-                        </a:ext>
-                      </a:extLst>
-                    </a:blip>
-                    <a:srcRect/>
-                    <a:stretch>
-                      <a:fillRect/>
-                    </a:stretch>
-                  </pic:blipFill>
-                  <pic:spPr bwMode="auto">
-                    <a:xfrm>
-                      <a:off x="0" y="0"/>
-                      <a:ext cx="5247450" cy="2717910"/>
-                    </a:xfrm>
-                    <a:prstGeom prst="rect">
-                      <a:avLst/>
-                    </a:prstGeom>
-                    <a:noFill/>
-                    <a:ln>
-                      <a:noFill/>
-                    </a:ln>
-                  </pic:spPr>
-                </pic:pic>
-              </a:graphicData>
-            </a:graphic>
-          </wp:inline>
-        </w:drawing>
-      </w:r>
-    </w:p>
-    <w:p>
-      <w:pPr>
-        <w:pStyle w:val="Caption"/>
-        <w:jc w:val="center"/>
-        <w:rPr>
-          <w:sz w:val="22"/>
-          <w:szCs w:val="22"/>
-          <w:lang w:val="en-CA"/>
-        </w:rPr>
-        <w:pPrChange w:id="131" w:author="Divnoor Pal Chatha" w:date="2025-06-25T16:19:00Z" w16du:dateUtc="2025-06-25T20:19:00Z">
-          <w:pPr>
-            <w:spacing w:line="259" w:lineRule="auto"/>
-            <w:jc w:val="center"/>
-          </w:pPr>
-        </w:pPrChange>
-      </w:pPr>
-      <w:ins w:id="132" w:author="Divnoor Pal Chatha" w:date="2025-06-25T16:19:00Z" w16du:dateUtc="2025-06-25T20:19:00Z">
+      <w:ins w:id="166" w:author="Divnoor Pal Chatha" w:date="2025-06-30T13:39:00Z" w16du:dateUtc="2025-06-30T17:39:00Z">
         <w:r>
           <w:t xml:space="preserve">Figure </w:t>
         </w:r>
@@ -20369,15 +20745,13 @@
       <w:r>
         <w:fldChar w:fldCharType="separate"/>
       </w:r>
-      <w:ins w:id="133" w:author="Divnoor Pal Chatha" w:date="2025-06-25T16:40:00Z" w16du:dateUtc="2025-06-25T20:40:00Z">
+      <w:ins w:id="167" w:author="Divnoor Pal Chatha" w:date="2025-06-30T13:39:00Z" w16du:dateUtc="2025-06-30T17:39:00Z">
         <w:r>
           <w:rPr>
             <w:noProof/>
           </w:rPr>
           <w:t>2</w:t>
         </w:r>
-      </w:ins>
-      <w:ins w:id="134" w:author="Divnoor Pal Chatha" w:date="2025-06-25T16:19:00Z" w16du:dateUtc="2025-06-25T20:19:00Z">
         <w:r>
           <w:fldChar w:fldCharType="end"/>
         </w:r>
@@ -20391,15 +20765,39 @@
     </w:p>
     <w:p>
       <w:pPr>
+        <w:keepNext/>
         <w:spacing w:line="259" w:lineRule="auto"/>
-        <w:rPr>
-          <w:del w:id="135" w:author="Divnoor Pal Chatha" w:date="2025-06-25T16:19:00Z" w16du:dateUtc="2025-06-25T20:19:00Z"/>
-          <w:color w:val="000000" w:themeColor="text1"/>
-          <w:sz w:val="22"/>
-          <w:szCs w:val="22"/>
-        </w:rPr>
-      </w:pPr>
-      <w:del w:id="136" w:author="Divnoor Pal Chatha" w:date="2025-06-25T16:19:00Z" w16du:dateUtc="2025-06-25T20:19:00Z">
+        <w:jc w:val="center"/>
+        <w:rPr>
+          <w:del w:id="168" w:author="Divnoor Pal Chatha" w:date="2025-06-30T13:37:00Z" w16du:dateUtc="2025-06-30T17:37:00Z"/>
+          <w:rPrChange w:id="169" w:author="Divnoor Pal Chatha" w:date="2025-06-30T13:37:00Z" w16du:dateUtc="2025-06-30T17:37:00Z">
+            <w:rPr>
+              <w:del w:id="170" w:author="Divnoor Pal Chatha" w:date="2025-06-30T13:37:00Z" w16du:dateUtc="2025-06-30T17:37:00Z"/>
+              <w:sz w:val="22"/>
+              <w:szCs w:val="22"/>
+              <w:lang w:val="en-CA"/>
+            </w:rPr>
+          </w:rPrChange>
+        </w:rPr>
+        <w:pPrChange w:id="171" w:author="Divnoor Pal Chatha" w:date="2025-06-30T13:37:00Z" w16du:dateUtc="2025-06-30T17:37:00Z">
+          <w:pPr>
+            <w:spacing w:line="259" w:lineRule="auto"/>
+            <w:jc w:val="center"/>
+          </w:pPr>
+        </w:pPrChange>
+      </w:pPr>
+    </w:p>
+    <w:p>
+      <w:pPr>
+        <w:spacing w:line="259" w:lineRule="auto"/>
+        <w:rPr>
+          <w:del w:id="172" w:author="Divnoor Pal Chatha" w:date="2025-06-25T16:19:00Z" w16du:dateUtc="2025-06-25T20:19:00Z"/>
+          <w:color w:val="000000" w:themeColor="text1"/>
+          <w:sz w:val="22"/>
+          <w:szCs w:val="22"/>
+        </w:rPr>
+      </w:pPr>
+      <w:del w:id="173" w:author="Divnoor Pal Chatha" w:date="2025-06-25T16:19:00Z" w16du:dateUtc="2025-06-25T20:19:00Z">
         <w:r>
           <w:rPr>
             <w:b/>
@@ -20439,7 +20837,7 @@
     <w:p>
       <w:pPr>
         <w:rPr>
-          <w:del w:id="137" w:author="Divnoor Pal Chatha" w:date="2025-06-25T16:19:00Z" w16du:dateUtc="2025-06-25T20:19:00Z"/>
+          <w:del w:id="174" w:author="Divnoor Pal Chatha" w:date="2025-06-25T16:19:00Z" w16du:dateUtc="2025-06-25T20:19:00Z"/>
           <w:b/>
           <w:bCs/>
           <w:sz w:val="22"/>
@@ -20574,7 +20972,6 @@
                 <w:szCs w:val="22"/>
                 <w:lang w:val="en-CA"/>
               </w:rPr>
-              <w:lastRenderedPageBreak/>
               <w:t>ORN Data Tag</w:t>
             </w:r>
           </w:p>
@@ -20768,7 +21165,7 @@
                 <w:szCs w:val="22"/>
                 <w:lang w:val="en-CA"/>
               </w:rPr>
-              <w:pPrChange w:id="138" w:author="Divnoor Pal Chatha" w:date="2025-06-25T16:24:00Z" w16du:dateUtc="2025-06-25T20:24:00Z">
+              <w:pPrChange w:id="175" w:author="Divnoor Pal Chatha" w:date="2025-06-25T16:24:00Z" w16du:dateUtc="2025-06-25T20:24:00Z">
                 <w:pPr/>
               </w:pPrChange>
             </w:pPr>
@@ -20796,10 +21193,10 @@
       <w:pPr>
         <w:pStyle w:val="Caption"/>
         <w:rPr>
-          <w:ins w:id="139" w:author="Divnoor Pal Chatha" w:date="2025-06-25T16:24:00Z" w16du:dateUtc="2025-06-25T20:24:00Z"/>
-        </w:rPr>
-      </w:pPr>
-      <w:ins w:id="140" w:author="Divnoor Pal Chatha" w:date="2025-06-25T16:24:00Z" w16du:dateUtc="2025-06-25T20:24:00Z">
+          <w:ins w:id="176" w:author="Divnoor Pal Chatha" w:date="2025-06-25T16:24:00Z" w16du:dateUtc="2025-06-25T20:24:00Z"/>
+        </w:rPr>
+      </w:pPr>
+      <w:ins w:id="177" w:author="Divnoor Pal Chatha" w:date="2025-06-25T16:24:00Z" w16du:dateUtc="2025-06-25T20:24:00Z">
         <w:r>
           <w:t xml:space="preserve">Table </w:t>
         </w:r>
@@ -20813,7 +21210,7 @@
       <w:r>
         <w:fldChar w:fldCharType="separate"/>
       </w:r>
-      <w:ins w:id="141" w:author="Divnoor Pal Chatha" w:date="2025-06-25T17:04:00Z" w16du:dateUtc="2025-06-25T21:04:00Z">
+      <w:ins w:id="178" w:author="Divnoor Pal Chatha" w:date="2025-06-25T17:04:00Z" w16du:dateUtc="2025-06-25T21:04:00Z">
         <w:r>
           <w:rPr>
             <w:noProof/>
@@ -20821,7 +21218,7 @@
           <w:t>3</w:t>
         </w:r>
       </w:ins>
-      <w:ins w:id="142" w:author="Divnoor Pal Chatha" w:date="2025-06-25T16:24:00Z" w16du:dateUtc="2025-06-25T20:24:00Z">
+      <w:ins w:id="179" w:author="Divnoor Pal Chatha" w:date="2025-06-25T16:24:00Z" w16du:dateUtc="2025-06-25T20:24:00Z">
         <w:r>
           <w:fldChar w:fldCharType="end"/>
         </w:r>
@@ -20843,7 +21240,7 @@
           <w:lang w:val="en-CA"/>
         </w:rPr>
       </w:pPr>
-      <w:del w:id="143" w:author="Divnoor Pal Chatha" w:date="2025-06-25T16:24:00Z" w16du:dateUtc="2025-06-25T20:24:00Z">
+      <w:del w:id="180" w:author="Divnoor Pal Chatha" w:date="2025-06-25T16:24:00Z" w16du:dateUtc="2025-06-25T20:24:00Z">
         <w:r>
           <w:rPr>
             <w:b/>
@@ -20941,11 +21338,11 @@
       <w:pPr>
         <w:pStyle w:val="Heading2"/>
       </w:pPr>
-      <w:bookmarkStart w:id="144" w:name="_Toc201121287"/>
+      <w:bookmarkStart w:id="181" w:name="_Toc201121287"/>
       <w:r>
         <w:t>RoadLink</w:t>
       </w:r>
-      <w:bookmarkEnd w:id="144"/>
+      <w:bookmarkEnd w:id="181"/>
     </w:p>
     <w:p>
       <w:pPr>
@@ -21041,6 +21438,7 @@
           <w:szCs w:val="22"/>
           <w:lang w:val="en-CA" w:bidi="en-US"/>
         </w:rPr>
+        <w:lastRenderedPageBreak/>
         <w:t>Each RoadLink can be one of three element types: Ferry Connection, Road Element, and Virtual Road. We use the ELEM_TYPE attribute in the shapefile to filter out all the roads that are of type “Virtual Road.”</w:t>
       </w:r>
     </w:p>
@@ -21048,9 +21446,9 @@
       <w:pPr>
         <w:keepNext/>
         <w:rPr>
-          <w:ins w:id="145" w:author="Divnoor Pal Chatha" w:date="2025-06-25T16:40:00Z" w16du:dateUtc="2025-06-25T20:40:00Z"/>
-        </w:rPr>
-        <w:pPrChange w:id="146" w:author="Divnoor Pal Chatha" w:date="2025-06-25T16:40:00Z" w16du:dateUtc="2025-06-25T20:40:00Z">
+          <w:ins w:id="182" w:author="Divnoor Pal Chatha" w:date="2025-06-25T16:40:00Z" w16du:dateUtc="2025-06-25T20:40:00Z"/>
+        </w:rPr>
+        <w:pPrChange w:id="183" w:author="Divnoor Pal Chatha" w:date="2025-06-25T16:40:00Z" w16du:dateUtc="2025-06-25T20:40:00Z">
           <w:pPr/>
         </w:pPrChange>
       </w:pPr>
@@ -21061,9 +21459,8 @@
           <w:szCs w:val="22"/>
           <w:lang w:val="en-CA"/>
         </w:rPr>
-        <w:lastRenderedPageBreak/>
         <w:drawing>
-          <wp:inline distT="0" distB="0" distL="0" distR="0" wp14:anchorId="55A3931E" wp14:editId="7B5B6D81">
+          <wp:inline distT="0" distB="0" distL="0" distR="0" wp14:anchorId="55A3931E" wp14:editId="3125C31A">
             <wp:extent cx="5895642" cy="3224714"/>
             <wp:effectExtent l="0" t="0" r="0" b="0"/>
             <wp:docPr id="1954411328" name="Picture 1"/>
@@ -21078,7 +21475,7 @@
                     <pic:cNvPicPr/>
                   </pic:nvPicPr>
                   <pic:blipFill>
-                    <a:blip r:embed="rId48"/>
+                    <a:blip r:embed="rId50"/>
                     <a:stretch>
                       <a:fillRect/>
                     </a:stretch>
@@ -21103,19 +21500,24 @@
       <w:pPr>
         <w:pStyle w:val="Caption"/>
         <w:rPr>
+          <w:del w:id="184" w:author="Divnoor Pal Chatha" w:date="2025-06-30T13:36:00Z" w16du:dateUtc="2025-06-30T17:36:00Z"/>
           <w:sz w:val="22"/>
           <w:szCs w:val="22"/>
           <w:lang w:val="en-CA" w:bidi="en-US"/>
         </w:rPr>
-        <w:pPrChange w:id="147" w:author="Divnoor Pal Chatha" w:date="2025-06-25T16:40:00Z" w16du:dateUtc="2025-06-25T20:40:00Z">
+        <w:pPrChange w:id="185" w:author="Divnoor Pal Chatha" w:date="2025-06-25T16:40:00Z" w16du:dateUtc="2025-06-25T20:40:00Z">
           <w:pPr/>
         </w:pPrChange>
       </w:pPr>
-      <w:ins w:id="148" w:author="Divnoor Pal Chatha" w:date="2025-06-25T16:40:00Z" w16du:dateUtc="2025-06-25T20:40:00Z">
+      <w:ins w:id="186" w:author="Divnoor Pal Chatha" w:date="2025-06-25T16:40:00Z" w16du:dateUtc="2025-06-25T20:40:00Z">
         <w:r>
           <w:t xml:space="preserve">Figure </w:t>
         </w:r>
         <w:r>
+          <w:rPr>
+            <w:i w:val="0"/>
+            <w:iCs w:val="0"/>
+          </w:rPr>
           <w:fldChar w:fldCharType="begin"/>
         </w:r>
         <w:r>
@@ -21123,41 +21525,52 @@
         </w:r>
       </w:ins>
       <w:r>
+        <w:rPr>
+          <w:i w:val="0"/>
+          <w:iCs w:val="0"/>
+        </w:rPr>
         <w:fldChar w:fldCharType="separate"/>
       </w:r>
-      <w:ins w:id="149" w:author="Divnoor Pal Chatha" w:date="2025-06-25T16:40:00Z" w16du:dateUtc="2025-06-25T20:40:00Z">
+      <w:ins w:id="187" w:author="Divnoor Pal Chatha" w:date="2025-06-30T13:39:00Z" w16du:dateUtc="2025-06-30T17:39:00Z">
         <w:r>
           <w:rPr>
             <w:noProof/>
           </w:rPr>
           <w:t>3</w:t>
         </w:r>
+      </w:ins>
+      <w:ins w:id="188" w:author="Divnoor Pal Chatha" w:date="2025-06-25T16:40:00Z" w16du:dateUtc="2025-06-25T20:40:00Z">
         <w:r>
+          <w:rPr>
+            <w:i w:val="0"/>
+            <w:iCs w:val="0"/>
+          </w:rPr>
           <w:fldChar w:fldCharType="end"/>
         </w:r>
         <w:r>
           <w:t xml:space="preserve">: </w:t>
         </w:r>
         <w:r>
-          <w:t>Descriptions of road element types from the ORN dataset, including ferry connections, standard road elements, and virtual roads used for addressing in inaccessible areas.</w:t>
+          <w:t>Descriptions of road element types from the ORN dataset, including ferry connections, standard road elements, and virtual roads used for addressing in inaccessible areas</w:t>
         </w:r>
       </w:ins>
     </w:p>
     <w:p>
       <w:pPr>
-        <w:rPr>
-          <w:sz w:val="22"/>
-          <w:szCs w:val="22"/>
+        <w:pStyle w:val="Caption"/>
+        <w:rPr>
+          <w:del w:id="189" w:author="Divnoor Pal Chatha" w:date="2025-06-30T13:36:00Z" w16du:dateUtc="2025-06-30T17:36:00Z"/>
           <w:lang w:val="en-CA" w:bidi="en-US"/>
         </w:rPr>
-      </w:pPr>
-      <w:del w:id="150" w:author="Divnoor Pal Chatha" w:date="2025-06-25T16:40:00Z" w16du:dateUtc="2025-06-25T20:40:00Z">
+        <w:pPrChange w:id="190" w:author="Divnoor Pal Chatha" w:date="2025-06-30T13:36:00Z" w16du:dateUtc="2025-06-30T17:36:00Z">
+          <w:pPr/>
+        </w:pPrChange>
+      </w:pPr>
+      <w:del w:id="191" w:author="Divnoor Pal Chatha" w:date="2025-06-25T16:40:00Z" w16du:dateUtc="2025-06-25T20:40:00Z">
         <w:r>
           <w:rPr>
             <w:b/>
             <w:bCs/>
-            <w:sz w:val="22"/>
-            <w:szCs w:val="22"/>
             <w:lang w:val="en-CA" w:bidi="en-US"/>
           </w:rPr>
           <w:delText xml:space="preserve">Figure </w:delText>
@@ -21166,8 +21579,6 @@
           <w:rPr>
             <w:b/>
             <w:bCs/>
-            <w:sz w:val="22"/>
-            <w:szCs w:val="22"/>
             <w:lang w:val="en-CA" w:bidi="en-US"/>
           </w:rPr>
           <w:delText>3</w:delText>
@@ -21176,8 +21587,6 @@
           <w:rPr>
             <w:b/>
             <w:bCs/>
-            <w:sz w:val="22"/>
-            <w:szCs w:val="22"/>
             <w:lang w:val="en-CA" w:bidi="en-US"/>
           </w:rPr>
           <w:delText>:</w:delText>
@@ -21186,16 +21595,12 @@
           <w:rPr>
             <w:b/>
             <w:bCs/>
-            <w:sz w:val="22"/>
-            <w:szCs w:val="22"/>
             <w:lang w:val="en-CA" w:bidi="en-US"/>
           </w:rPr>
           <w:delText xml:space="preserve"> </w:delText>
         </w:r>
         <w:r>
           <w:rPr>
-            <w:sz w:val="22"/>
-            <w:szCs w:val="22"/>
             <w:lang w:val="en-CA" w:bidi="en-US"/>
           </w:rPr>
           <w:delText>Descriptions of road element types from the ORN dataset, including ferry connections, standard road elements, and virtual roads used for addressing in inaccessible areas.</w:delText>
@@ -21205,12 +21610,13 @@
     <w:p>
       <w:pPr>
         <w:rPr>
+          <w:del w:id="192" w:author="Divnoor Pal Chatha" w:date="2025-06-30T13:36:00Z" w16du:dateUtc="2025-06-30T17:36:00Z"/>
           <w:sz w:val="22"/>
           <w:szCs w:val="22"/>
           <w:lang w:val="en-GB" w:bidi="en-US"/>
         </w:rPr>
       </w:pPr>
-      <w:ins w:id="151" w:author="Divnoor Pal Chatha" w:date="2025-06-25T16:40:00Z" w16du:dateUtc="2025-06-25T20:40:00Z">
+      <w:ins w:id="193" w:author="Divnoor Pal Chatha" w:date="2025-06-30T13:35:00Z" w16du:dateUtc="2025-06-30T17:35:00Z">
         <w:r>
           <w:rPr>
             <w:noProof/>
@@ -21219,25 +21625,26 @@
           <mc:AlternateContent>
             <mc:Choice Requires="wps">
               <w:drawing>
-                <wp:anchor distT="0" distB="0" distL="114300" distR="114300" simplePos="0" relativeHeight="251660288" behindDoc="1" locked="0" layoutInCell="1" allowOverlap="1" wp14:anchorId="11CB4152" wp14:editId="766DB235">
+                <wp:anchor distT="0" distB="0" distL="114300" distR="114300" simplePos="0" relativeHeight="251663360" behindDoc="1" locked="0" layoutInCell="1" allowOverlap="1" wp14:anchorId="5CC12434" wp14:editId="69229EA4">
                   <wp:simplePos x="0" y="0"/>
                   <wp:positionH relativeFrom="column">
-                    <wp:posOffset>-914400</wp:posOffset>
+                    <wp:posOffset>-914731</wp:posOffset>
                   </wp:positionH>
                   <wp:positionV relativeFrom="paragraph">
-                    <wp:posOffset>4458335</wp:posOffset>
+                    <wp:posOffset>6351905</wp:posOffset>
                   </wp:positionV>
-                  <wp:extent cx="7775575" cy="635"/>
-                  <wp:effectExtent l="0" t="0" r="0" b="0"/>
+                  <wp:extent cx="7788910" cy="635"/>
+                  <wp:effectExtent l="0" t="0" r="2540" b="0"/>
                   <wp:wrapTight wrapText="bothSides">
                     <wp:wrapPolygon edited="0">
                       <wp:start x="0" y="0"/>
-                      <wp:lineTo x="0" y="21600"/>
-                      <wp:lineTo x="21600" y="21600"/>
-                      <wp:lineTo x="21600" y="0"/>
+                      <wp:lineTo x="0" y="20057"/>
+                      <wp:lineTo x="21554" y="20057"/>
+                      <wp:lineTo x="21554" y="0"/>
+                      <wp:lineTo x="0" y="0"/>
                     </wp:wrapPolygon>
                   </wp:wrapTight>
-                  <wp:docPr id="48700482" name="Text Box 1"/>
+                  <wp:docPr id="1433548242" name="Text Box 1"/>
                   <wp:cNvGraphicFramePr/>
                   <a:graphic xmlns:a="http://schemas.openxmlformats.org/drawingml/2006/main">
                     <a:graphicData uri="http://schemas.microsoft.com/office/word/2010/wordprocessingShape">
@@ -21246,7 +21653,7 @@
                         <wps:spPr>
                           <a:xfrm>
                             <a:off x="0" y="0"/>
-                            <a:ext cx="7775575" cy="635"/>
+                            <a:ext cx="7788910" cy="635"/>
                           </a:xfrm>
                           <a:prstGeom prst="rect">
                             <a:avLst/>
@@ -21265,13 +21672,15 @@
                                 <w:pStyle w:val="Caption"/>
                                 <w:ind w:left="720" w:firstLine="720"/>
                                 <w:rPr>
-                                  <w:noProof/>
+                                  <w:sz w:val="22"/>
+                                  <w:szCs w:val="22"/>
+                                  <w:lang w:bidi="en-US"/>
                                 </w:rPr>
-                                <w:pPrChange w:id="152" w:author="Divnoor Pal Chatha" w:date="2025-06-25T16:41:00Z" w16du:dateUtc="2025-06-25T20:41:00Z">
+                                <w:pPrChange w:id="194" w:author="Divnoor Pal Chatha" w:date="2025-06-30T13:35:00Z" w16du:dateUtc="2025-06-30T17:35:00Z">
                                   <w:pPr/>
                                 </w:pPrChange>
                               </w:pPr>
-                              <w:ins w:id="153" w:author="Divnoor Pal Chatha" w:date="2025-06-25T16:40:00Z" w16du:dateUtc="2025-06-25T20:40:00Z">
+                              <w:ins w:id="195" w:author="Divnoor Pal Chatha" w:date="2025-06-30T13:35:00Z" w16du:dateUtc="2025-06-30T17:35:00Z">
                                 <w:r>
                                   <w:t xml:space="preserve">Figure </w:t>
                                 </w:r>
@@ -21285,13 +21694,15 @@
                               <w:r>
                                 <w:fldChar w:fldCharType="separate"/>
                               </w:r>
-                              <w:ins w:id="154" w:author="Divnoor Pal Chatha" w:date="2025-06-25T16:40:00Z" w16du:dateUtc="2025-06-25T20:40:00Z">
+                              <w:ins w:id="196" w:author="Divnoor Pal Chatha" w:date="2025-06-30T13:39:00Z" w16du:dateUtc="2025-06-30T17:39:00Z">
                                 <w:r>
                                   <w:rPr>
                                     <w:noProof/>
                                   </w:rPr>
                                   <w:t>4</w:t>
                                 </w:r>
+                              </w:ins>
+                              <w:ins w:id="197" w:author="Divnoor Pal Chatha" w:date="2025-06-30T13:35:00Z" w16du:dateUtc="2025-06-30T17:35:00Z">
                                 <w:r>
                                   <w:fldChar w:fldCharType="end"/>
                                 </w:r>
@@ -21319,11 +21730,11 @@
             </mc:Choice>
             <mc:Fallback>
               <w:pict>
-                <v:shapetype w14:anchorId="11CB4152" id="_x0000_t202" coordsize="21600,21600" o:spt="202" path="m,l,21600r21600,l21600,xe">
+                <v:shapetype w14:anchorId="5CC12434" id="_x0000_t202" coordsize="21600,21600" o:spt="202" path="m,l,21600r21600,l21600,xe">
                   <v:stroke joinstyle="miter"/>
                   <v:path gradientshapeok="t" o:connecttype="rect"/>
                 </v:shapetype>
-                <v:shape id="Text Box 1" o:spid="_x0000_s1026" type="#_x0000_t202" style="position:absolute;margin-left:-1in;margin-top:351.05pt;width:612.25pt;height:.05pt;z-index:-251656192;visibility:visible;mso-wrap-style:square;mso-wrap-distance-left:9pt;mso-wrap-distance-top:0;mso-wrap-distance-right:9pt;mso-wrap-distance-bottom:0;mso-position-horizontal:absolute;mso-position-horizontal-relative:text;mso-position-vertical:absolute;mso-position-vertical-relative:text;v-text-anchor:top" o:gfxdata="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" stroked="f">
+                <v:shape id="Text Box 1" o:spid="_x0000_s1026" type="#_x0000_t202" style="position:absolute;margin-left:-72.05pt;margin-top:500.15pt;width:613.3pt;height:.05pt;z-index:-251653120;visibility:visible;mso-wrap-style:square;mso-wrap-distance-left:9pt;mso-wrap-distance-top:0;mso-wrap-distance-right:9pt;mso-wrap-distance-bottom:0;mso-position-horizontal:absolute;mso-position-horizontal-relative:text;mso-position-vertical:absolute;mso-position-vertical-relative:text;v-text-anchor:top" o:gfxdata="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" stroked="f">
                   <v:textbox style="mso-fit-shape-to-text:t" inset="0,0,0,0">
                     <w:txbxContent>
                       <w:p>
@@ -21331,13 +21742,15 @@
                           <w:pStyle w:val="Caption"/>
                           <w:ind w:left="720" w:firstLine="720"/>
                           <w:rPr>
-                            <w:noProof/>
+                            <w:sz w:val="22"/>
+                            <w:szCs w:val="22"/>
+                            <w:lang w:bidi="en-US"/>
                           </w:rPr>
-                          <w:pPrChange w:id="155" w:author="Divnoor Pal Chatha" w:date="2025-06-25T16:41:00Z" w16du:dateUtc="2025-06-25T20:41:00Z">
+                          <w:pPrChange w:id="198" w:author="Divnoor Pal Chatha" w:date="2025-06-30T13:35:00Z" w16du:dateUtc="2025-06-30T17:35:00Z">
                             <w:pPr/>
                           </w:pPrChange>
                         </w:pPr>
-                        <w:ins w:id="156" w:author="Divnoor Pal Chatha" w:date="2025-06-25T16:40:00Z" w16du:dateUtc="2025-06-25T20:40:00Z">
+                        <w:ins w:id="199" w:author="Divnoor Pal Chatha" w:date="2025-06-30T13:35:00Z" w16du:dateUtc="2025-06-30T17:35:00Z">
                           <w:r>
                             <w:t xml:space="preserve">Figure </w:t>
                           </w:r>
@@ -21351,13 +21764,15 @@
                         <w:r>
                           <w:fldChar w:fldCharType="separate"/>
                         </w:r>
-                        <w:ins w:id="157" w:author="Divnoor Pal Chatha" w:date="2025-06-25T16:40:00Z" w16du:dateUtc="2025-06-25T20:40:00Z">
+                        <w:ins w:id="200" w:author="Divnoor Pal Chatha" w:date="2025-06-30T13:39:00Z" w16du:dateUtc="2025-06-30T17:39:00Z">
                           <w:r>
                             <w:rPr>
                               <w:noProof/>
                             </w:rPr>
                             <w:t>4</w:t>
                           </w:r>
+                        </w:ins>
+                        <w:ins w:id="201" w:author="Divnoor Pal Chatha" w:date="2025-06-30T13:35:00Z" w16du:dateUtc="2025-06-30T17:35:00Z">
                           <w:r>
                             <w:fldChar w:fldCharType="end"/>
                           </w:r>
@@ -21378,172 +21793,149 @@
           </mc:AlternateContent>
         </w:r>
       </w:ins>
-      <w:r>
-        <w:rPr>
-          <w:noProof/>
-          <w:lang w:val="en-CA"/>
-        </w:rPr>
-        <w:drawing>
-          <wp:anchor distT="0" distB="0" distL="114300" distR="114300" simplePos="0" relativeHeight="251658240" behindDoc="1" locked="0" layoutInCell="1" allowOverlap="1" wp14:anchorId="7204AB3B" wp14:editId="685C4080">
-            <wp:simplePos x="0" y="0"/>
-            <wp:positionH relativeFrom="page">
-              <wp:align>right</wp:align>
-            </wp:positionH>
-            <wp:positionV relativeFrom="paragraph">
-              <wp:posOffset>341</wp:posOffset>
-            </wp:positionV>
-            <wp:extent cx="7775575" cy="4401185"/>
-            <wp:effectExtent l="0" t="0" r="0" b="0"/>
-            <wp:wrapTight wrapText="bothSides">
-              <wp:wrapPolygon edited="0">
-                <wp:start x="17463" y="93"/>
-                <wp:lineTo x="2011" y="280"/>
-                <wp:lineTo x="1958" y="1402"/>
-                <wp:lineTo x="2540" y="1776"/>
-                <wp:lineTo x="106" y="1870"/>
-                <wp:lineTo x="53" y="3085"/>
-                <wp:lineTo x="741" y="3272"/>
-                <wp:lineTo x="741" y="3646"/>
-                <wp:lineTo x="1111" y="4768"/>
-                <wp:lineTo x="1217" y="5516"/>
-                <wp:lineTo x="1429" y="6264"/>
-                <wp:lineTo x="1641" y="6264"/>
-                <wp:lineTo x="2699" y="7760"/>
-                <wp:lineTo x="1111" y="8227"/>
-                <wp:lineTo x="847" y="8414"/>
-                <wp:lineTo x="847" y="9349"/>
-                <wp:lineTo x="1746" y="10752"/>
-                <wp:lineTo x="1799" y="11780"/>
-                <wp:lineTo x="2117" y="12248"/>
-                <wp:lineTo x="2911" y="12248"/>
-                <wp:lineTo x="2911" y="12622"/>
-                <wp:lineTo x="6456" y="13743"/>
-                <wp:lineTo x="7462" y="13743"/>
-                <wp:lineTo x="6721" y="14959"/>
-                <wp:lineTo x="3916" y="15333"/>
-                <wp:lineTo x="3863" y="16548"/>
-                <wp:lineTo x="4816" y="16735"/>
-                <wp:lineTo x="3969" y="17203"/>
-                <wp:lineTo x="3863" y="17390"/>
-                <wp:lineTo x="3863" y="21410"/>
-                <wp:lineTo x="12224" y="21410"/>
-                <wp:lineTo x="12224" y="21223"/>
-                <wp:lineTo x="21432" y="20849"/>
-                <wp:lineTo x="21538" y="19727"/>
-                <wp:lineTo x="21274" y="19727"/>
-                <wp:lineTo x="21327" y="19166"/>
-                <wp:lineTo x="21115" y="18231"/>
-                <wp:lineTo x="21380" y="17109"/>
-                <wp:lineTo x="21327" y="16735"/>
-                <wp:lineTo x="20268" y="15239"/>
-                <wp:lineTo x="20956" y="14865"/>
-                <wp:lineTo x="20956" y="13743"/>
-                <wp:lineTo x="20215" y="13743"/>
-                <wp:lineTo x="20427" y="13183"/>
-                <wp:lineTo x="20480" y="12528"/>
-                <wp:lineTo x="20268" y="12248"/>
-                <wp:lineTo x="20321" y="11313"/>
-                <wp:lineTo x="19051" y="10752"/>
-                <wp:lineTo x="19951" y="10284"/>
-                <wp:lineTo x="19898" y="9256"/>
-                <wp:lineTo x="20162" y="7105"/>
-                <wp:lineTo x="19898" y="6918"/>
-                <wp:lineTo x="18416" y="6264"/>
-                <wp:lineTo x="19157" y="6264"/>
-                <wp:lineTo x="19739" y="5610"/>
-                <wp:lineTo x="19686" y="4768"/>
-                <wp:lineTo x="19051" y="3272"/>
-                <wp:lineTo x="19686" y="2992"/>
-                <wp:lineTo x="19633" y="1776"/>
-                <wp:lineTo x="19210" y="1776"/>
-                <wp:lineTo x="19633" y="1122"/>
-                <wp:lineTo x="19580" y="93"/>
-                <wp:lineTo x="17463" y="93"/>
-              </wp:wrapPolygon>
-            </wp:wrapTight>
-            <wp:docPr id="301568170" name="Picture 2" descr="A diagram of a computer&#10;&#10;AI-generated content may be incorrect."/>
-            <wp:cNvGraphicFramePr>
-              <a:graphicFrameLocks xmlns:a="http://schemas.openxmlformats.org/drawingml/2006/main" noChangeAspect="1"/>
-            </wp:cNvGraphicFramePr>
-            <a:graphic xmlns:a="http://schemas.openxmlformats.org/drawingml/2006/main">
-              <a:graphicData uri="http://schemas.openxmlformats.org/drawingml/2006/picture">
-                <pic:pic xmlns:pic="http://schemas.openxmlformats.org/drawingml/2006/picture">
-                  <pic:nvPicPr>
-                    <pic:cNvPr id="301568170" name="Picture 2" descr="A diagram of a computer&#10;&#10;AI-generated content may be incorrect."/>
-                    <pic:cNvPicPr>
-                      <a:picLocks noChangeAspect="1" noChangeArrowheads="1"/>
-                    </pic:cNvPicPr>
-                  </pic:nvPicPr>
-                  <pic:blipFill>
-                    <a:blip r:embed="rId49" cstate="print">
-                      <a:extLst>
-                        <a:ext uri="{28A0092B-C50C-407E-A947-70E740481C1C}">
-                          <a14:useLocalDpi xmlns:a14="http://schemas.microsoft.com/office/drawing/2010/main" val="0"/>
-                        </a:ext>
-                      </a:extLst>
-                    </a:blip>
-                    <a:srcRect/>
-                    <a:stretch>
-                      <a:fillRect/>
-                    </a:stretch>
-                  </pic:blipFill>
-                  <pic:spPr bwMode="auto">
-                    <a:xfrm>
-                      <a:off x="0" y="0"/>
-                      <a:ext cx="7775575" cy="4401185"/>
-                    </a:xfrm>
-                    <a:prstGeom prst="rect">
-                      <a:avLst/>
-                    </a:prstGeom>
-                    <a:noFill/>
-                    <a:ln>
+      <w:ins w:id="202" w:author="Divnoor Pal Chatha" w:date="2025-06-30T13:32:00Z" w16du:dateUtc="2025-06-30T17:32:00Z">
+        <w:r>
+          <w:rPr>
+            <w:noProof/>
+            <w:sz w:val="22"/>
+            <w:szCs w:val="22"/>
+            <w:lang w:val="en-CA" w:bidi="en-US"/>
+          </w:rPr>
+          <w:drawing>
+            <wp:anchor distT="0" distB="0" distL="114300" distR="114300" simplePos="0" relativeHeight="251661312" behindDoc="1" locked="0" layoutInCell="1" allowOverlap="1" wp14:anchorId="144D44D7" wp14:editId="6B9F5C54">
+              <wp:simplePos x="0" y="0"/>
+              <wp:positionH relativeFrom="page">
+                <wp:align>left</wp:align>
+              </wp:positionH>
+              <wp:positionV relativeFrom="paragraph">
+                <wp:posOffset>0</wp:posOffset>
+              </wp:positionV>
+              <wp:extent cx="7788910" cy="6294755"/>
+              <wp:effectExtent l="0" t="0" r="2540" b="0"/>
+              <wp:wrapTight wrapText="bothSides">
+                <wp:wrapPolygon edited="0">
+                  <wp:start x="0" y="0"/>
+                  <wp:lineTo x="0" y="21506"/>
+                  <wp:lineTo x="21554" y="21506"/>
+                  <wp:lineTo x="21554" y="0"/>
+                  <wp:lineTo x="0" y="0"/>
+                </wp:wrapPolygon>
+              </wp:wrapTight>
+              <wp:docPr id="2074588648" name="Picture 3" descr="A diagram of a company&#10;&#10;AI-generated content may be incorrect."/>
+              <wp:cNvGraphicFramePr>
+                <a:graphicFrameLocks xmlns:a="http://schemas.openxmlformats.org/drawingml/2006/main" noChangeAspect="1"/>
+              </wp:cNvGraphicFramePr>
+              <a:graphic xmlns:a="http://schemas.openxmlformats.org/drawingml/2006/main">
+                <a:graphicData uri="http://schemas.openxmlformats.org/drawingml/2006/picture">
+                  <pic:pic xmlns:pic="http://schemas.openxmlformats.org/drawingml/2006/picture">
+                    <pic:nvPicPr>
+                      <pic:cNvPr id="2074588648" name="Picture 3" descr="A diagram of a company&#10;&#10;AI-generated content may be incorrect."/>
+                      <pic:cNvPicPr>
+                        <a:picLocks noChangeAspect="1" noChangeArrowheads="1"/>
+                      </pic:cNvPicPr>
+                    </pic:nvPicPr>
+                    <pic:blipFill>
+                      <a:blip r:embed="rId51" cstate="print">
+                        <a:extLst>
+                          <a:ext uri="{28A0092B-C50C-407E-A947-70E740481C1C}">
+                            <a14:useLocalDpi xmlns:a14="http://schemas.microsoft.com/office/drawing/2010/main" val="0"/>
+                          </a:ext>
+                        </a:extLst>
+                      </a:blip>
+                      <a:srcRect/>
+                      <a:stretch>
+                        <a:fillRect/>
+                      </a:stretch>
+                    </pic:blipFill>
+                    <pic:spPr bwMode="auto">
+                      <a:xfrm>
+                        <a:off x="0" y="0"/>
+                        <a:ext cx="7800912" cy="6304904"/>
+                      </a:xfrm>
+                      <a:prstGeom prst="rect">
+                        <a:avLst/>
+                      </a:prstGeom>
                       <a:noFill/>
-                    </a:ln>
-                  </pic:spPr>
-                </pic:pic>
-              </a:graphicData>
-            </a:graphic>
-            <wp14:sizeRelH relativeFrom="margin">
-              <wp14:pctWidth>0</wp14:pctWidth>
-            </wp14:sizeRelH>
-            <wp14:sizeRelV relativeFrom="margin">
-              <wp14:pctHeight>0</wp14:pctHeight>
-            </wp14:sizeRelV>
-          </wp:anchor>
-        </w:drawing>
-      </w:r>
+                      <a:ln>
+                        <a:noFill/>
+                      </a:ln>
+                    </pic:spPr>
+                  </pic:pic>
+                </a:graphicData>
+              </a:graphic>
+              <wp14:sizeRelH relativeFrom="margin">
+                <wp14:pctWidth>0</wp14:pctWidth>
+              </wp14:sizeRelH>
+              <wp14:sizeRelV relativeFrom="margin">
+                <wp14:pctHeight>0</wp14:pctHeight>
+              </wp14:sizeRelV>
+            </wp:anchor>
+          </w:drawing>
+        </w:r>
+      </w:ins>
     </w:p>
     <w:p>
       <w:pPr>
-        <w:spacing w:after="0" w:line="259" w:lineRule="auto"/>
-        <w:rPr>
+        <w:rPr>
+          <w:del w:id="203" w:author="Divnoor Pal Chatha" w:date="2025-06-30T13:36:00Z" w16du:dateUtc="2025-06-30T17:36:00Z"/>
           <w:sz w:val="22"/>
           <w:szCs w:val="22"/>
           <w:lang w:val="en-CA"/>
         </w:rPr>
+        <w:pPrChange w:id="204" w:author="Divnoor Pal Chatha" w:date="2025-06-30T13:36:00Z" w16du:dateUtc="2025-06-30T17:36:00Z">
+          <w:pPr>
+            <w:spacing w:after="0" w:line="259" w:lineRule="auto"/>
+          </w:pPr>
+        </w:pPrChange>
       </w:pPr>
     </w:p>
     <w:p>
       <w:pPr>
         <w:rPr>
+          <w:del w:id="205" w:author="Divnoor Pal Chatha" w:date="2025-06-30T13:36:00Z" w16du:dateUtc="2025-06-30T17:36:00Z"/>
           <w:lang w:val="en-CA"/>
         </w:rPr>
       </w:pPr>
     </w:p>
-    <w:p/>
-    <w:p/>
-    <w:p/>
-    <w:p/>
     <w:p>
       <w:pPr>
+        <w:rPr>
+          <w:del w:id="206" w:author="Divnoor Pal Chatha" w:date="2025-06-30T13:36:00Z" w16du:dateUtc="2025-06-30T17:36:00Z"/>
+        </w:rPr>
+      </w:pPr>
+    </w:p>
+    <w:p>
+      <w:pPr>
+        <w:rPr>
+          <w:del w:id="207" w:author="Divnoor Pal Chatha" w:date="2025-06-30T13:36:00Z" w16du:dateUtc="2025-06-30T17:36:00Z"/>
+        </w:rPr>
+      </w:pPr>
+    </w:p>
+    <w:p>
+      <w:pPr>
+        <w:rPr>
+          <w:del w:id="208" w:author="Divnoor Pal Chatha" w:date="2025-06-30T13:36:00Z" w16du:dateUtc="2025-06-30T17:36:00Z"/>
+        </w:rPr>
+      </w:pPr>
+    </w:p>
+    <w:p>
+      <w:pPr>
+        <w:rPr>
+          <w:del w:id="209" w:author="Divnoor Pal Chatha" w:date="2025-06-30T13:36:00Z" w16du:dateUtc="2025-06-30T17:36:00Z"/>
+        </w:rPr>
+      </w:pPr>
+    </w:p>
+    <w:p>
+      <w:pPr>
         <w:spacing w:line="259" w:lineRule="auto"/>
         <w:rPr>
-          <w:color w:val="000000" w:themeColor="text1"/>
-          <w:sz w:val="22"/>
-          <w:szCs w:val="22"/>
-        </w:rPr>
-      </w:pPr>
-      <w:del w:id="158" w:author="Divnoor Pal Chatha" w:date="2025-06-25T16:40:00Z" w16du:dateUtc="2025-06-25T20:40:00Z">
+          <w:del w:id="210" w:author="Divnoor Pal Chatha" w:date="2025-06-30T13:34:00Z" w16du:dateUtc="2025-06-30T17:34:00Z"/>
+          <w:color w:val="000000" w:themeColor="text1"/>
+          <w:sz w:val="22"/>
+          <w:szCs w:val="22"/>
+        </w:rPr>
+      </w:pPr>
+      <w:del w:id="211" w:author="Divnoor Pal Chatha" w:date="2025-06-25T16:40:00Z" w16du:dateUtc="2025-06-25T20:40:00Z">
         <w:r>
           <w:rPr>
             <w:b/>
@@ -21602,13 +21994,18 @@
     </w:p>
     <w:p>
       <w:pPr>
-        <w:rPr>
+        <w:spacing w:line="259" w:lineRule="auto"/>
+        <w:rPr>
+          <w:del w:id="212" w:author="Divnoor Pal Chatha" w:date="2025-06-30T13:31:00Z" w16du:dateUtc="2025-06-30T17:31:00Z"/>
           <w:b/>
           <w:bCs/>
           <w:sz w:val="22"/>
           <w:szCs w:val="22"/>
           <w:lang w:val="en-CA"/>
         </w:rPr>
+        <w:pPrChange w:id="213" w:author="Divnoor Pal Chatha" w:date="2025-06-30T13:34:00Z" w16du:dateUtc="2025-06-30T17:34:00Z">
+          <w:pPr/>
+        </w:pPrChange>
       </w:pPr>
     </w:p>
     <w:p>
@@ -21739,6 +22136,76 @@
                 <w:lang w:val="en-CA"/>
               </w:rPr>
             </w:pPr>
+            <w:del w:id="214" w:author="Divnoor Pal Chatha" w:date="2025-06-30T13:30:00Z" w16du:dateUtc="2025-06-30T17:30:00Z">
+              <w:r>
+                <w:rPr>
+                  <w:noProof/>
+                  <w:lang w:val="en-CA"/>
+                </w:rPr>
+                <w:drawing>
+                  <wp:anchor distT="0" distB="0" distL="114300" distR="114300" simplePos="0" relativeHeight="251658240" behindDoc="1" locked="0" layoutInCell="1" allowOverlap="1" wp14:anchorId="7204AB3B" wp14:editId="17C13F20">
+                    <wp:simplePos x="0" y="0"/>
+                    <wp:positionH relativeFrom="margin">
+                      <wp:posOffset>2994273</wp:posOffset>
+                    </wp:positionH>
+                    <wp:positionV relativeFrom="paragraph">
+                      <wp:posOffset>218633</wp:posOffset>
+                    </wp:positionV>
+                    <wp:extent cx="80645" cy="45085"/>
+                    <wp:effectExtent l="0" t="0" r="0" b="0"/>
+                    <wp:wrapNone/>
+                    <wp:docPr id="301568170" name="Picture 2" descr="A diagram of a computer&#10;&#10;AI-generated content may be incorrect."/>
+                    <wp:cNvGraphicFramePr>
+                      <a:graphicFrameLocks xmlns:a="http://schemas.openxmlformats.org/drawingml/2006/main" noChangeAspect="1"/>
+                    </wp:cNvGraphicFramePr>
+                    <a:graphic xmlns:a="http://schemas.openxmlformats.org/drawingml/2006/main">
+                      <a:graphicData uri="http://schemas.openxmlformats.org/drawingml/2006/picture">
+                        <pic:pic xmlns:pic="http://schemas.openxmlformats.org/drawingml/2006/picture">
+                          <pic:nvPicPr>
+                            <pic:cNvPr id="301568170" name="Picture 2" descr="A diagram of a computer&#10;&#10;AI-generated content may be incorrect."/>
+                            <pic:cNvPicPr>
+                              <a:picLocks noChangeAspect="1" noChangeArrowheads="1"/>
+                            </pic:cNvPicPr>
+                          </pic:nvPicPr>
+                          <pic:blipFill>
+                            <a:blip r:embed="rId52" cstate="print">
+                              <a:extLst>
+                                <a:ext uri="{28A0092B-C50C-407E-A947-70E740481C1C}">
+                                  <a14:useLocalDpi xmlns:a14="http://schemas.microsoft.com/office/drawing/2010/main" val="0"/>
+                                </a:ext>
+                              </a:extLst>
+                            </a:blip>
+                            <a:srcRect/>
+                            <a:stretch>
+                              <a:fillRect/>
+                            </a:stretch>
+                          </pic:blipFill>
+                          <pic:spPr bwMode="auto">
+                            <a:xfrm>
+                              <a:off x="0" y="0"/>
+                              <a:ext cx="80645" cy="45085"/>
+                            </a:xfrm>
+                            <a:prstGeom prst="rect">
+                              <a:avLst/>
+                            </a:prstGeom>
+                            <a:noFill/>
+                            <a:ln>
+                              <a:noFill/>
+                            </a:ln>
+                          </pic:spPr>
+                        </pic:pic>
+                      </a:graphicData>
+                    </a:graphic>
+                    <wp14:sizeRelH relativeFrom="margin">
+                      <wp14:pctWidth>0</wp14:pctWidth>
+                    </wp14:sizeRelH>
+                    <wp14:sizeRelV relativeFrom="margin">
+                      <wp14:pctHeight>0</wp14:pctHeight>
+                    </wp14:sizeRelV>
+                  </wp:anchor>
+                </w:drawing>
+              </w:r>
+            </w:del>
             <w:r>
               <w:rPr>
                 <w:color w:val="FFFFFF" w:themeColor="background1"/>
@@ -22050,7 +22517,6 @@
                 <w:szCs w:val="22"/>
                 <w:lang w:val="en-CA"/>
               </w:rPr>
-              <w:lastRenderedPageBreak/>
               <w:t>TO_JCT</w:t>
             </w:r>
           </w:p>
@@ -22715,6 +23181,7 @@
                 <w:szCs w:val="22"/>
                 <w:lang w:val="en-CA"/>
               </w:rPr>
+              <w:lastRenderedPageBreak/>
               <w:t>ACQTECH</w:t>
             </w:r>
           </w:p>
@@ -22777,7 +23244,6 @@
                 <w:szCs w:val="22"/>
                 <w:lang w:val="en-CA"/>
               </w:rPr>
-              <w:lastRenderedPageBreak/>
               <w:drawing>
                 <wp:inline distT="0" distB="0" distL="0" distR="0" wp14:anchorId="1CD186DA" wp14:editId="5535AB32">
                   <wp:extent cx="2228850" cy="3811888"/>
@@ -22794,7 +23260,7 @@
                           <pic:cNvPicPr/>
                         </pic:nvPicPr>
                         <pic:blipFill>
-                          <a:blip r:embed="rId50"/>
+                          <a:blip r:embed="rId53"/>
                           <a:stretch>
                             <a:fillRect/>
                           </a:stretch>
@@ -22841,7 +23307,6 @@
                 <w:szCs w:val="22"/>
                 <w:lang w:val="en-CA"/>
               </w:rPr>
-              <w:lastRenderedPageBreak/>
               <w:t>cdt:</w:t>
             </w:r>
             <w:r>
@@ -23413,6 +23878,7 @@
                 <w:szCs w:val="22"/>
                 <w:lang w:val="en-CA"/>
               </w:rPr>
+              <w:lastRenderedPageBreak/>
               <w:t>The measured planimetric length of a road net element in meters. </w:t>
             </w:r>
           </w:p>
@@ -23478,7 +23944,6 @@
                 <w:szCs w:val="22"/>
                 <w:lang w:val="en-CA"/>
               </w:rPr>
-              <w:lastRenderedPageBreak/>
               <w:t>ACCURACY </w:t>
             </w:r>
           </w:p>
@@ -23545,7 +24010,7 @@
                 <w:szCs w:val="22"/>
                 <w:lang w:val="en-CA"/>
               </w:rPr>
-              <w:pPrChange w:id="159" w:author="Divnoor Pal Chatha" w:date="2025-06-25T16:42:00Z" w16du:dateUtc="2025-06-25T20:42:00Z">
+              <w:pPrChange w:id="215" w:author="Divnoor Pal Chatha" w:date="2025-06-25T16:42:00Z" w16du:dateUtc="2025-06-25T20:42:00Z">
                 <w:pPr>
                   <w:jc w:val="center"/>
                 </w:pPr>
@@ -23567,10 +24032,10 @@
       <w:pPr>
         <w:pStyle w:val="Caption"/>
         <w:rPr>
-          <w:ins w:id="160" w:author="Divnoor Pal Chatha" w:date="2025-06-25T16:42:00Z" w16du:dateUtc="2025-06-25T20:42:00Z"/>
-        </w:rPr>
-      </w:pPr>
-      <w:ins w:id="161" w:author="Divnoor Pal Chatha" w:date="2025-06-25T16:42:00Z" w16du:dateUtc="2025-06-25T20:42:00Z">
+          <w:ins w:id="216" w:author="Divnoor Pal Chatha" w:date="2025-06-25T16:42:00Z" w16du:dateUtc="2025-06-25T20:42:00Z"/>
+        </w:rPr>
+      </w:pPr>
+      <w:ins w:id="217" w:author="Divnoor Pal Chatha" w:date="2025-06-25T16:42:00Z" w16du:dateUtc="2025-06-25T20:42:00Z">
         <w:r>
           <w:t xml:space="preserve">Table </w:t>
         </w:r>
@@ -23584,7 +24049,7 @@
       <w:r>
         <w:fldChar w:fldCharType="separate"/>
       </w:r>
-      <w:ins w:id="162" w:author="Divnoor Pal Chatha" w:date="2025-06-25T17:04:00Z" w16du:dateUtc="2025-06-25T21:04:00Z">
+      <w:ins w:id="218" w:author="Divnoor Pal Chatha" w:date="2025-06-25T17:04:00Z" w16du:dateUtc="2025-06-25T21:04:00Z">
         <w:r>
           <w:rPr>
             <w:noProof/>
@@ -23592,7 +24057,7 @@
           <w:t>4</w:t>
         </w:r>
       </w:ins>
-      <w:ins w:id="163" w:author="Divnoor Pal Chatha" w:date="2025-06-25T16:42:00Z" w16du:dateUtc="2025-06-25T20:42:00Z">
+      <w:ins w:id="219" w:author="Divnoor Pal Chatha" w:date="2025-06-25T16:42:00Z" w16du:dateUtc="2025-06-25T20:42:00Z">
         <w:r>
           <w:fldChar w:fldCharType="end"/>
         </w:r>
@@ -23614,7 +24079,7 @@
           <w:lang w:val="en-CA"/>
         </w:rPr>
       </w:pPr>
-      <w:del w:id="164" w:author="Divnoor Pal Chatha" w:date="2025-06-25T16:42:00Z" w16du:dateUtc="2025-06-25T20:42:00Z">
+      <w:del w:id="220" w:author="Divnoor Pal Chatha" w:date="2025-06-25T16:42:00Z" w16du:dateUtc="2025-06-25T20:42:00Z">
         <w:r>
           <w:rPr>
             <w:b/>
@@ -23968,7 +24433,7 @@
                 <w:szCs w:val="22"/>
                 <w:lang w:val="en-CA"/>
               </w:rPr>
-              <w:pPrChange w:id="165" w:author="Divnoor Pal Chatha" w:date="2025-06-25T16:42:00Z" w16du:dateUtc="2025-06-25T20:42:00Z">
+              <w:pPrChange w:id="221" w:author="Divnoor Pal Chatha" w:date="2025-06-25T16:42:00Z" w16du:dateUtc="2025-06-25T20:42:00Z">
                 <w:pPr>
                   <w:spacing w:line="276" w:lineRule="auto"/>
                 </w:pPr>
@@ -23990,10 +24455,10 @@
       <w:pPr>
         <w:pStyle w:val="Caption"/>
         <w:rPr>
-          <w:ins w:id="166" w:author="Divnoor Pal Chatha" w:date="2025-06-25T16:42:00Z" w16du:dateUtc="2025-06-25T20:42:00Z"/>
-        </w:rPr>
-      </w:pPr>
-      <w:ins w:id="167" w:author="Divnoor Pal Chatha" w:date="2025-06-25T16:42:00Z" w16du:dateUtc="2025-06-25T20:42:00Z">
+          <w:ins w:id="222" w:author="Divnoor Pal Chatha" w:date="2025-06-25T16:42:00Z" w16du:dateUtc="2025-06-25T20:42:00Z"/>
+        </w:rPr>
+      </w:pPr>
+      <w:ins w:id="223" w:author="Divnoor Pal Chatha" w:date="2025-06-25T16:42:00Z" w16du:dateUtc="2025-06-25T20:42:00Z">
         <w:r>
           <w:t xml:space="preserve">Table </w:t>
         </w:r>
@@ -24007,7 +24472,7 @@
       <w:r>
         <w:fldChar w:fldCharType="separate"/>
       </w:r>
-      <w:ins w:id="168" w:author="Divnoor Pal Chatha" w:date="2025-06-25T17:04:00Z" w16du:dateUtc="2025-06-25T21:04:00Z">
+      <w:ins w:id="224" w:author="Divnoor Pal Chatha" w:date="2025-06-25T17:04:00Z" w16du:dateUtc="2025-06-25T21:04:00Z">
         <w:r>
           <w:rPr>
             <w:noProof/>
@@ -24015,7 +24480,7 @@
           <w:t>5</w:t>
         </w:r>
       </w:ins>
-      <w:ins w:id="169" w:author="Divnoor Pal Chatha" w:date="2025-06-25T16:42:00Z" w16du:dateUtc="2025-06-25T20:42:00Z">
+      <w:ins w:id="225" w:author="Divnoor Pal Chatha" w:date="2025-06-25T16:42:00Z" w16du:dateUtc="2025-06-25T20:42:00Z">
         <w:r>
           <w:fldChar w:fldCharType="end"/>
         </w:r>
@@ -24037,7 +24502,7 @@
           <w:lang w:val="en-CA"/>
         </w:rPr>
       </w:pPr>
-      <w:del w:id="170" w:author="Divnoor Pal Chatha" w:date="2025-06-25T16:42:00Z" w16du:dateUtc="2025-06-25T20:42:00Z">
+      <w:del w:id="226" w:author="Divnoor Pal Chatha" w:date="2025-06-25T16:42:00Z" w16du:dateUtc="2025-06-25T20:42:00Z">
         <w:r>
           <w:rPr>
             <w:b/>
@@ -24368,7 +24833,7 @@
                           <pic:cNvPicPr/>
                         </pic:nvPicPr>
                         <pic:blipFill>
-                          <a:blip r:embed="rId51"/>
+                          <a:blip r:embed="rId54"/>
                           <a:stretch>
                             <a:fillRect/>
                           </a:stretch>
@@ -24439,7 +24904,7 @@
                 <w:szCs w:val="22"/>
                 <w:lang w:val="en-CA"/>
               </w:rPr>
-              <w:pPrChange w:id="171" w:author="Divnoor Pal Chatha" w:date="2025-06-25T16:48:00Z" w16du:dateUtc="2025-06-25T20:48:00Z">
+              <w:pPrChange w:id="227" w:author="Divnoor Pal Chatha" w:date="2025-06-25T16:48:00Z" w16du:dateUtc="2025-06-25T20:48:00Z">
                 <w:pPr>
                   <w:spacing w:line="276" w:lineRule="auto"/>
                 </w:pPr>
@@ -24453,10 +24918,10 @@
       <w:pPr>
         <w:pStyle w:val="Caption"/>
         <w:rPr>
-          <w:ins w:id="172" w:author="Divnoor Pal Chatha" w:date="2025-06-25T16:48:00Z" w16du:dateUtc="2025-06-25T20:48:00Z"/>
-        </w:rPr>
-      </w:pPr>
-      <w:ins w:id="173" w:author="Divnoor Pal Chatha" w:date="2025-06-25T16:48:00Z" w16du:dateUtc="2025-06-25T20:48:00Z">
+          <w:ins w:id="228" w:author="Divnoor Pal Chatha" w:date="2025-06-25T16:48:00Z" w16du:dateUtc="2025-06-25T20:48:00Z"/>
+        </w:rPr>
+      </w:pPr>
+      <w:ins w:id="229" w:author="Divnoor Pal Chatha" w:date="2025-06-25T16:48:00Z" w16du:dateUtc="2025-06-25T20:48:00Z">
         <w:r>
           <w:t xml:space="preserve">Table </w:t>
         </w:r>
@@ -24470,7 +24935,7 @@
       <w:r>
         <w:fldChar w:fldCharType="separate"/>
       </w:r>
-      <w:ins w:id="174" w:author="Divnoor Pal Chatha" w:date="2025-06-25T17:04:00Z" w16du:dateUtc="2025-06-25T21:04:00Z">
+      <w:ins w:id="230" w:author="Divnoor Pal Chatha" w:date="2025-06-25T17:04:00Z" w16du:dateUtc="2025-06-25T21:04:00Z">
         <w:r>
           <w:rPr>
             <w:noProof/>
@@ -24478,7 +24943,7 @@
           <w:t>6</w:t>
         </w:r>
       </w:ins>
-      <w:ins w:id="175" w:author="Divnoor Pal Chatha" w:date="2025-06-25T16:48:00Z" w16du:dateUtc="2025-06-25T20:48:00Z">
+      <w:ins w:id="231" w:author="Divnoor Pal Chatha" w:date="2025-06-25T16:48:00Z" w16du:dateUtc="2025-06-25T20:48:00Z">
         <w:r>
           <w:fldChar w:fldCharType="end"/>
         </w:r>
@@ -24493,12 +24958,12 @@
     <w:p>
       <w:pPr>
         <w:rPr>
-          <w:del w:id="176" w:author="Divnoor Pal Chatha" w:date="2025-06-25T16:48:00Z" w16du:dateUtc="2025-06-25T20:48:00Z"/>
-          <w:sz w:val="22"/>
-          <w:szCs w:val="22"/>
-        </w:rPr>
-      </w:pPr>
-      <w:del w:id="177" w:author="Divnoor Pal Chatha" w:date="2025-06-25T16:48:00Z" w16du:dateUtc="2025-06-25T20:48:00Z">
+          <w:del w:id="232" w:author="Divnoor Pal Chatha" w:date="2025-06-25T16:48:00Z" w16du:dateUtc="2025-06-25T20:48:00Z"/>
+          <w:sz w:val="22"/>
+          <w:szCs w:val="22"/>
+        </w:rPr>
+      </w:pPr>
+      <w:del w:id="233" w:author="Divnoor Pal Chatha" w:date="2025-06-25T16:48:00Z" w16du:dateUtc="2025-06-25T20:48:00Z">
         <w:r>
           <w:rPr>
             <w:sz w:val="22"/>
@@ -24875,7 +25340,7 @@
                 <w:szCs w:val="22"/>
                 <w:lang w:val="en-CA"/>
               </w:rPr>
-              <w:pPrChange w:id="178" w:author="Divnoor Pal Chatha" w:date="2025-06-25T16:48:00Z" w16du:dateUtc="2025-06-25T20:48:00Z">
+              <w:pPrChange w:id="234" w:author="Divnoor Pal Chatha" w:date="2025-06-25T16:48:00Z" w16du:dateUtc="2025-06-25T20:48:00Z">
                 <w:pPr>
                   <w:jc w:val="center"/>
                 </w:pPr>
@@ -24897,10 +25362,10 @@
       <w:pPr>
         <w:pStyle w:val="Caption"/>
         <w:rPr>
-          <w:ins w:id="179" w:author="Divnoor Pal Chatha" w:date="2025-06-25T16:48:00Z" w16du:dateUtc="2025-06-25T20:48:00Z"/>
-        </w:rPr>
-      </w:pPr>
-      <w:ins w:id="180" w:author="Divnoor Pal Chatha" w:date="2025-06-25T16:48:00Z" w16du:dateUtc="2025-06-25T20:48:00Z">
+          <w:ins w:id="235" w:author="Divnoor Pal Chatha" w:date="2025-06-25T16:48:00Z" w16du:dateUtc="2025-06-25T20:48:00Z"/>
+        </w:rPr>
+      </w:pPr>
+      <w:ins w:id="236" w:author="Divnoor Pal Chatha" w:date="2025-06-25T16:48:00Z" w16du:dateUtc="2025-06-25T20:48:00Z">
         <w:r>
           <w:t xml:space="preserve">Table </w:t>
         </w:r>
@@ -24914,7 +25379,7 @@
       <w:r>
         <w:fldChar w:fldCharType="separate"/>
       </w:r>
-      <w:ins w:id="181" w:author="Divnoor Pal Chatha" w:date="2025-06-25T17:04:00Z" w16du:dateUtc="2025-06-25T21:04:00Z">
+      <w:ins w:id="237" w:author="Divnoor Pal Chatha" w:date="2025-06-25T17:04:00Z" w16du:dateUtc="2025-06-25T21:04:00Z">
         <w:r>
           <w:rPr>
             <w:noProof/>
@@ -24922,7 +25387,7 @@
           <w:t>7</w:t>
         </w:r>
       </w:ins>
-      <w:ins w:id="182" w:author="Divnoor Pal Chatha" w:date="2025-06-25T16:48:00Z" w16du:dateUtc="2025-06-25T20:48:00Z">
+      <w:ins w:id="238" w:author="Divnoor Pal Chatha" w:date="2025-06-25T16:48:00Z" w16du:dateUtc="2025-06-25T20:48:00Z">
         <w:r>
           <w:fldChar w:fldCharType="end"/>
         </w:r>
@@ -24937,7 +25402,7 @@
     <w:p>
       <w:pPr>
         <w:rPr>
-          <w:del w:id="183" w:author="Divnoor Pal Chatha" w:date="2025-06-25T16:49:00Z" w16du:dateUtc="2025-06-25T20:49:00Z"/>
+          <w:del w:id="239" w:author="Divnoor Pal Chatha" w:date="2025-06-25T16:49:00Z" w16du:dateUtc="2025-06-25T20:49:00Z"/>
           <w:b/>
           <w:bCs/>
           <w:sz w:val="22"/>
@@ -24945,7 +25410,7 @@
           <w:lang w:val="en-CA"/>
         </w:rPr>
       </w:pPr>
-      <w:del w:id="184" w:author="Divnoor Pal Chatha" w:date="2025-06-25T16:49:00Z" w16du:dateUtc="2025-06-25T20:49:00Z">
+      <w:del w:id="240" w:author="Divnoor Pal Chatha" w:date="2025-06-25T16:49:00Z" w16du:dateUtc="2025-06-25T20:49:00Z">
         <w:r>
           <w:rPr>
             <w:b/>
@@ -25345,7 +25810,7 @@
                           <pic:cNvPicPr/>
                         </pic:nvPicPr>
                         <pic:blipFill>
-                          <a:blip r:embed="rId52"/>
+                          <a:blip r:embed="rId55"/>
                           <a:stretch>
                             <a:fillRect/>
                           </a:stretch>
@@ -25392,7 +25857,7 @@
                 <w:szCs w:val="22"/>
                 <w:lang w:val="en-CA"/>
               </w:rPr>
-              <w:pPrChange w:id="185" w:author="Divnoor Pal Chatha" w:date="2025-06-25T16:51:00Z" w16du:dateUtc="2025-06-25T20:51:00Z">
+              <w:pPrChange w:id="241" w:author="Divnoor Pal Chatha" w:date="2025-06-25T16:51:00Z" w16du:dateUtc="2025-06-25T20:51:00Z">
                 <w:pPr/>
               </w:pPrChange>
             </w:pPr>
@@ -25428,10 +25893,10 @@
       <w:pPr>
         <w:pStyle w:val="Caption"/>
         <w:rPr>
-          <w:ins w:id="186" w:author="Divnoor Pal Chatha" w:date="2025-06-25T16:51:00Z" w16du:dateUtc="2025-06-25T20:51:00Z"/>
-        </w:rPr>
-      </w:pPr>
-      <w:ins w:id="187" w:author="Divnoor Pal Chatha" w:date="2025-06-25T16:51:00Z" w16du:dateUtc="2025-06-25T20:51:00Z">
+          <w:ins w:id="242" w:author="Divnoor Pal Chatha" w:date="2025-06-25T16:51:00Z" w16du:dateUtc="2025-06-25T20:51:00Z"/>
+        </w:rPr>
+      </w:pPr>
+      <w:ins w:id="243" w:author="Divnoor Pal Chatha" w:date="2025-06-25T16:51:00Z" w16du:dateUtc="2025-06-25T20:51:00Z">
         <w:r>
           <w:t xml:space="preserve">Table </w:t>
         </w:r>
@@ -25445,7 +25910,7 @@
       <w:r>
         <w:fldChar w:fldCharType="separate"/>
       </w:r>
-      <w:ins w:id="188" w:author="Divnoor Pal Chatha" w:date="2025-06-25T17:04:00Z" w16du:dateUtc="2025-06-25T21:04:00Z">
+      <w:ins w:id="244" w:author="Divnoor Pal Chatha" w:date="2025-06-25T17:04:00Z" w16du:dateUtc="2025-06-25T21:04:00Z">
         <w:r>
           <w:rPr>
             <w:noProof/>
@@ -25453,7 +25918,7 @@
           <w:t>8</w:t>
         </w:r>
       </w:ins>
-      <w:ins w:id="189" w:author="Divnoor Pal Chatha" w:date="2025-06-25T16:51:00Z" w16du:dateUtc="2025-06-25T20:51:00Z">
+      <w:ins w:id="245" w:author="Divnoor Pal Chatha" w:date="2025-06-25T16:51:00Z" w16du:dateUtc="2025-06-25T20:51:00Z">
         <w:r>
           <w:fldChar w:fldCharType="end"/>
         </w:r>
@@ -25475,7 +25940,7 @@
           <w:lang w:val="en-CA"/>
         </w:rPr>
       </w:pPr>
-      <w:del w:id="190" w:author="Divnoor Pal Chatha" w:date="2025-06-25T16:51:00Z" w16du:dateUtc="2025-06-25T20:51:00Z">
+      <w:del w:id="246" w:author="Divnoor Pal Chatha" w:date="2025-06-25T16:51:00Z" w16du:dateUtc="2025-06-25T20:51:00Z">
         <w:r>
           <w:rPr>
             <w:b/>
@@ -25886,7 +26351,7 @@
                 <w:szCs w:val="22"/>
                 <w:lang w:val="en-CA"/>
               </w:rPr>
-              <w:pPrChange w:id="191" w:author="Divnoor Pal Chatha" w:date="2025-06-25T16:51:00Z" w16du:dateUtc="2025-06-25T20:51:00Z">
+              <w:pPrChange w:id="247" w:author="Divnoor Pal Chatha" w:date="2025-06-25T16:51:00Z" w16du:dateUtc="2025-06-25T20:51:00Z">
                 <w:pPr>
                   <w:jc w:val="center"/>
                 </w:pPr>
@@ -25900,10 +26365,10 @@
       <w:pPr>
         <w:pStyle w:val="Caption"/>
         <w:rPr>
-          <w:ins w:id="192" w:author="Divnoor Pal Chatha" w:date="2025-06-25T16:51:00Z" w16du:dateUtc="2025-06-25T20:51:00Z"/>
-        </w:rPr>
-      </w:pPr>
-      <w:ins w:id="193" w:author="Divnoor Pal Chatha" w:date="2025-06-25T16:51:00Z" w16du:dateUtc="2025-06-25T20:51:00Z">
+          <w:ins w:id="248" w:author="Divnoor Pal Chatha" w:date="2025-06-25T16:51:00Z" w16du:dateUtc="2025-06-25T20:51:00Z"/>
+        </w:rPr>
+      </w:pPr>
+      <w:ins w:id="249" w:author="Divnoor Pal Chatha" w:date="2025-06-25T16:51:00Z" w16du:dateUtc="2025-06-25T20:51:00Z">
         <w:r>
           <w:t xml:space="preserve">Table </w:t>
         </w:r>
@@ -25917,7 +26382,7 @@
       <w:r>
         <w:fldChar w:fldCharType="separate"/>
       </w:r>
-      <w:ins w:id="194" w:author="Divnoor Pal Chatha" w:date="2025-06-25T17:04:00Z" w16du:dateUtc="2025-06-25T21:04:00Z">
+      <w:ins w:id="250" w:author="Divnoor Pal Chatha" w:date="2025-06-25T17:04:00Z" w16du:dateUtc="2025-06-25T21:04:00Z">
         <w:r>
           <w:rPr>
             <w:noProof/>
@@ -25925,7 +26390,7 @@
           <w:t>9</w:t>
         </w:r>
       </w:ins>
-      <w:ins w:id="195" w:author="Divnoor Pal Chatha" w:date="2025-06-25T16:51:00Z" w16du:dateUtc="2025-06-25T20:51:00Z">
+      <w:ins w:id="251" w:author="Divnoor Pal Chatha" w:date="2025-06-25T16:51:00Z" w16du:dateUtc="2025-06-25T20:51:00Z">
         <w:r>
           <w:fldChar w:fldCharType="end"/>
         </w:r>
@@ -25940,7 +26405,7 @@
     <w:p>
       <w:pPr>
         <w:rPr>
-          <w:del w:id="196" w:author="Divnoor Pal Chatha" w:date="2025-06-25T16:51:00Z" w16du:dateUtc="2025-06-25T20:51:00Z"/>
+          <w:del w:id="252" w:author="Divnoor Pal Chatha" w:date="2025-06-25T16:51:00Z" w16du:dateUtc="2025-06-25T20:51:00Z"/>
           <w:b/>
           <w:bCs/>
           <w:sz w:val="22"/>
@@ -25948,7 +26413,7 @@
           <w:lang w:val="en-CA"/>
         </w:rPr>
       </w:pPr>
-      <w:del w:id="197" w:author="Divnoor Pal Chatha" w:date="2025-06-25T16:51:00Z" w16du:dateUtc="2025-06-25T20:51:00Z">
+      <w:del w:id="253" w:author="Divnoor Pal Chatha" w:date="2025-06-25T16:51:00Z" w16du:dateUtc="2025-06-25T20:51:00Z">
         <w:r>
           <w:rPr>
             <w:b/>
@@ -26329,7 +26794,7 @@
                           <pic:cNvPicPr/>
                         </pic:nvPicPr>
                         <pic:blipFill>
-                          <a:blip r:embed="rId53"/>
+                          <a:blip r:embed="rId56"/>
                           <a:stretch>
                             <a:fillRect/>
                           </a:stretch>
@@ -26489,7 +26954,7 @@
                 <w:szCs w:val="22"/>
                 <w:lang w:val="en-CA"/>
               </w:rPr>
-              <w:pPrChange w:id="198" w:author="Divnoor Pal Chatha" w:date="2025-06-25T16:52:00Z" w16du:dateUtc="2025-06-25T20:52:00Z">
+              <w:pPrChange w:id="254" w:author="Divnoor Pal Chatha" w:date="2025-06-25T16:52:00Z" w16du:dateUtc="2025-06-25T20:52:00Z">
                 <w:pPr/>
               </w:pPrChange>
             </w:pPr>
@@ -26509,10 +26974,10 @@
       <w:pPr>
         <w:pStyle w:val="Caption"/>
         <w:rPr>
-          <w:ins w:id="199" w:author="Divnoor Pal Chatha" w:date="2025-06-25T16:52:00Z" w16du:dateUtc="2025-06-25T20:52:00Z"/>
-        </w:rPr>
-      </w:pPr>
-      <w:ins w:id="200" w:author="Divnoor Pal Chatha" w:date="2025-06-25T16:52:00Z" w16du:dateUtc="2025-06-25T20:52:00Z">
+          <w:ins w:id="255" w:author="Divnoor Pal Chatha" w:date="2025-06-25T16:52:00Z" w16du:dateUtc="2025-06-25T20:52:00Z"/>
+        </w:rPr>
+      </w:pPr>
+      <w:ins w:id="256" w:author="Divnoor Pal Chatha" w:date="2025-06-25T16:52:00Z" w16du:dateUtc="2025-06-25T20:52:00Z">
         <w:r>
           <w:t xml:space="preserve">Table </w:t>
         </w:r>
@@ -26526,7 +26991,7 @@
       <w:r>
         <w:fldChar w:fldCharType="separate"/>
       </w:r>
-      <w:ins w:id="201" w:author="Divnoor Pal Chatha" w:date="2025-06-25T17:04:00Z" w16du:dateUtc="2025-06-25T21:04:00Z">
+      <w:ins w:id="257" w:author="Divnoor Pal Chatha" w:date="2025-06-25T17:04:00Z" w16du:dateUtc="2025-06-25T21:04:00Z">
         <w:r>
           <w:rPr>
             <w:noProof/>
@@ -26534,7 +26999,7 @@
           <w:t>10</w:t>
         </w:r>
       </w:ins>
-      <w:ins w:id="202" w:author="Divnoor Pal Chatha" w:date="2025-06-25T16:52:00Z" w16du:dateUtc="2025-06-25T20:52:00Z">
+      <w:ins w:id="258" w:author="Divnoor Pal Chatha" w:date="2025-06-25T16:52:00Z" w16du:dateUtc="2025-06-25T20:52:00Z">
         <w:r>
           <w:fldChar w:fldCharType="end"/>
         </w:r>
@@ -26549,7 +27014,7 @@
     <w:p>
       <w:pPr>
         <w:rPr>
-          <w:del w:id="203" w:author="Divnoor Pal Chatha" w:date="2025-06-25T16:52:00Z" w16du:dateUtc="2025-06-25T20:52:00Z"/>
+          <w:del w:id="259" w:author="Divnoor Pal Chatha" w:date="2025-06-25T16:52:00Z" w16du:dateUtc="2025-06-25T20:52:00Z"/>
           <w:b/>
           <w:bCs/>
           <w:sz w:val="22"/>
@@ -26557,7 +27022,7 @@
           <w:lang w:val="en-CA"/>
         </w:rPr>
       </w:pPr>
-      <w:del w:id="204" w:author="Divnoor Pal Chatha" w:date="2025-06-25T16:52:00Z" w16du:dateUtc="2025-06-25T20:52:00Z">
+      <w:del w:id="260" w:author="Divnoor Pal Chatha" w:date="2025-06-25T16:52:00Z" w16du:dateUtc="2025-06-25T20:52:00Z">
         <w:r>
           <w:rPr>
             <w:b/>
@@ -26952,7 +27417,7 @@
                 <w:szCs w:val="22"/>
                 <w:lang w:val="en-CA"/>
               </w:rPr>
-              <w:pPrChange w:id="205" w:author="Divnoor Pal Chatha" w:date="2025-06-25T16:55:00Z" w16du:dateUtc="2025-06-25T20:55:00Z">
+              <w:pPrChange w:id="261" w:author="Divnoor Pal Chatha" w:date="2025-06-25T16:55:00Z" w16du:dateUtc="2025-06-25T20:55:00Z">
                 <w:pPr>
                   <w:jc w:val="center"/>
                 </w:pPr>
@@ -26966,10 +27431,10 @@
       <w:pPr>
         <w:pStyle w:val="Caption"/>
         <w:rPr>
-          <w:ins w:id="206" w:author="Divnoor Pal Chatha" w:date="2025-06-25T16:55:00Z" w16du:dateUtc="2025-06-25T20:55:00Z"/>
-        </w:rPr>
-      </w:pPr>
-      <w:ins w:id="207" w:author="Divnoor Pal Chatha" w:date="2025-06-25T16:55:00Z" w16du:dateUtc="2025-06-25T20:55:00Z">
+          <w:ins w:id="262" w:author="Divnoor Pal Chatha" w:date="2025-06-25T16:55:00Z" w16du:dateUtc="2025-06-25T20:55:00Z"/>
+        </w:rPr>
+      </w:pPr>
+      <w:ins w:id="263" w:author="Divnoor Pal Chatha" w:date="2025-06-25T16:55:00Z" w16du:dateUtc="2025-06-25T20:55:00Z">
         <w:r>
           <w:t xml:space="preserve">Table </w:t>
         </w:r>
@@ -26983,7 +27448,7 @@
       <w:r>
         <w:fldChar w:fldCharType="separate"/>
       </w:r>
-      <w:ins w:id="208" w:author="Divnoor Pal Chatha" w:date="2025-06-25T17:04:00Z" w16du:dateUtc="2025-06-25T21:04:00Z">
+      <w:ins w:id="264" w:author="Divnoor Pal Chatha" w:date="2025-06-25T17:04:00Z" w16du:dateUtc="2025-06-25T21:04:00Z">
         <w:r>
           <w:rPr>
             <w:noProof/>
@@ -26991,7 +27456,7 @@
           <w:t>11</w:t>
         </w:r>
       </w:ins>
-      <w:ins w:id="209" w:author="Divnoor Pal Chatha" w:date="2025-06-25T16:55:00Z" w16du:dateUtc="2025-06-25T20:55:00Z">
+      <w:ins w:id="265" w:author="Divnoor Pal Chatha" w:date="2025-06-25T16:55:00Z" w16du:dateUtc="2025-06-25T20:55:00Z">
         <w:r>
           <w:fldChar w:fldCharType="end"/>
         </w:r>
@@ -27013,7 +27478,7 @@
           <w:lang w:val="en-CA"/>
         </w:rPr>
       </w:pPr>
-      <w:del w:id="210" w:author="Divnoor Pal Chatha" w:date="2025-06-25T16:55:00Z" w16du:dateUtc="2025-06-25T20:55:00Z">
+      <w:del w:id="266" w:author="Divnoor Pal Chatha" w:date="2025-06-25T16:55:00Z" w16du:dateUtc="2025-06-25T20:55:00Z">
         <w:r>
           <w:rPr>
             <w:b/>
@@ -27389,7 +27854,7 @@
                 <w:szCs w:val="22"/>
                 <w:lang w:val="en-CA"/>
               </w:rPr>
-              <w:pPrChange w:id="211" w:author="Divnoor Pal Chatha" w:date="2025-06-25T16:55:00Z" w16du:dateUtc="2025-06-25T20:55:00Z">
+              <w:pPrChange w:id="267" w:author="Divnoor Pal Chatha" w:date="2025-06-25T16:55:00Z" w16du:dateUtc="2025-06-25T20:55:00Z">
                 <w:pPr/>
               </w:pPrChange>
             </w:pPr>
@@ -27409,10 +27874,10 @@
       <w:pPr>
         <w:pStyle w:val="Caption"/>
         <w:rPr>
-          <w:ins w:id="212" w:author="Divnoor Pal Chatha" w:date="2025-06-25T16:55:00Z" w16du:dateUtc="2025-06-25T20:55:00Z"/>
-        </w:rPr>
-      </w:pPr>
-      <w:ins w:id="213" w:author="Divnoor Pal Chatha" w:date="2025-06-25T16:55:00Z" w16du:dateUtc="2025-06-25T20:55:00Z">
+          <w:ins w:id="268" w:author="Divnoor Pal Chatha" w:date="2025-06-25T16:55:00Z" w16du:dateUtc="2025-06-25T20:55:00Z"/>
+        </w:rPr>
+      </w:pPr>
+      <w:ins w:id="269" w:author="Divnoor Pal Chatha" w:date="2025-06-25T16:55:00Z" w16du:dateUtc="2025-06-25T20:55:00Z">
         <w:r>
           <w:t xml:space="preserve">Table </w:t>
         </w:r>
@@ -27426,7 +27891,7 @@
       <w:r>
         <w:fldChar w:fldCharType="separate"/>
       </w:r>
-      <w:ins w:id="214" w:author="Divnoor Pal Chatha" w:date="2025-06-25T17:04:00Z" w16du:dateUtc="2025-06-25T21:04:00Z">
+      <w:ins w:id="270" w:author="Divnoor Pal Chatha" w:date="2025-06-25T17:04:00Z" w16du:dateUtc="2025-06-25T21:04:00Z">
         <w:r>
           <w:rPr>
             <w:noProof/>
@@ -27434,7 +27899,7 @@
           <w:t>12</w:t>
         </w:r>
       </w:ins>
-      <w:ins w:id="215" w:author="Divnoor Pal Chatha" w:date="2025-06-25T16:55:00Z" w16du:dateUtc="2025-06-25T20:55:00Z">
+      <w:ins w:id="271" w:author="Divnoor Pal Chatha" w:date="2025-06-25T16:55:00Z" w16du:dateUtc="2025-06-25T20:55:00Z">
         <w:r>
           <w:fldChar w:fldCharType="end"/>
         </w:r>
@@ -27456,7 +27921,7 @@
           <w:lang w:val="en-CA"/>
         </w:rPr>
       </w:pPr>
-      <w:del w:id="216" w:author="Divnoor Pal Chatha" w:date="2025-06-25T16:55:00Z" w16du:dateUtc="2025-06-25T20:55:00Z">
+      <w:del w:id="272" w:author="Divnoor Pal Chatha" w:date="2025-06-25T16:55:00Z" w16du:dateUtc="2025-06-25T20:55:00Z">
         <w:r>
           <w:rPr>
             <w:b/>
@@ -27854,7 +28319,7 @@
                 <w:szCs w:val="22"/>
                 <w:lang w:val="en-CA"/>
               </w:rPr>
-              <w:pPrChange w:id="217" w:author="Divnoor Pal Chatha" w:date="2025-06-25T16:58:00Z" w16du:dateUtc="2025-06-25T20:58:00Z">
+              <w:pPrChange w:id="273" w:author="Divnoor Pal Chatha" w:date="2025-06-25T16:58:00Z" w16du:dateUtc="2025-06-25T20:58:00Z">
                 <w:pPr/>
               </w:pPrChange>
             </w:pPr>
@@ -27866,10 +28331,10 @@
       <w:pPr>
         <w:pStyle w:val="Caption"/>
         <w:rPr>
-          <w:ins w:id="218" w:author="Divnoor Pal Chatha" w:date="2025-06-25T16:58:00Z" w16du:dateUtc="2025-06-25T20:58:00Z"/>
-        </w:rPr>
-      </w:pPr>
-      <w:ins w:id="219" w:author="Divnoor Pal Chatha" w:date="2025-06-25T16:58:00Z" w16du:dateUtc="2025-06-25T20:58:00Z">
+          <w:ins w:id="274" w:author="Divnoor Pal Chatha" w:date="2025-06-25T16:58:00Z" w16du:dateUtc="2025-06-25T20:58:00Z"/>
+        </w:rPr>
+      </w:pPr>
+      <w:ins w:id="275" w:author="Divnoor Pal Chatha" w:date="2025-06-25T16:58:00Z" w16du:dateUtc="2025-06-25T20:58:00Z">
         <w:r>
           <w:t xml:space="preserve">Table </w:t>
         </w:r>
@@ -27883,7 +28348,7 @@
       <w:r>
         <w:fldChar w:fldCharType="separate"/>
       </w:r>
-      <w:ins w:id="220" w:author="Divnoor Pal Chatha" w:date="2025-06-25T17:04:00Z" w16du:dateUtc="2025-06-25T21:04:00Z">
+      <w:ins w:id="276" w:author="Divnoor Pal Chatha" w:date="2025-06-25T17:04:00Z" w16du:dateUtc="2025-06-25T21:04:00Z">
         <w:r>
           <w:rPr>
             <w:noProof/>
@@ -27891,7 +28356,7 @@
           <w:t>13</w:t>
         </w:r>
       </w:ins>
-      <w:ins w:id="221" w:author="Divnoor Pal Chatha" w:date="2025-06-25T16:58:00Z" w16du:dateUtc="2025-06-25T20:58:00Z">
+      <w:ins w:id="277" w:author="Divnoor Pal Chatha" w:date="2025-06-25T16:58:00Z" w16du:dateUtc="2025-06-25T20:58:00Z">
         <w:r>
           <w:fldChar w:fldCharType="end"/>
         </w:r>
@@ -27913,7 +28378,7 @@
           <w:lang w:val="en-CA"/>
         </w:rPr>
       </w:pPr>
-      <w:del w:id="222" w:author="Divnoor Pal Chatha" w:date="2025-06-25T16:55:00Z" w16du:dateUtc="2025-06-25T20:55:00Z">
+      <w:del w:id="278" w:author="Divnoor Pal Chatha" w:date="2025-06-25T16:55:00Z" w16du:dateUtc="2025-06-25T20:55:00Z">
         <w:r>
           <w:rPr>
             <w:b/>
@@ -28294,7 +28759,7 @@
                           <pic:cNvPicPr/>
                         </pic:nvPicPr>
                         <pic:blipFill>
-                          <a:blip r:embed="rId54"/>
+                          <a:blip r:embed="rId57"/>
                           <a:stretch>
                             <a:fillRect/>
                           </a:stretch>
@@ -28383,7 +28848,7 @@
                 <w:szCs w:val="22"/>
                 <w:lang w:val="en-CA"/>
               </w:rPr>
-              <w:pPrChange w:id="223" w:author="Divnoor Pal Chatha" w:date="2025-06-25T17:02:00Z" w16du:dateUtc="2025-06-25T21:02:00Z">
+              <w:pPrChange w:id="279" w:author="Divnoor Pal Chatha" w:date="2025-06-25T17:02:00Z" w16du:dateUtc="2025-06-25T21:02:00Z">
                 <w:pPr/>
               </w:pPrChange>
             </w:pPr>
@@ -28395,10 +28860,10 @@
       <w:pPr>
         <w:pStyle w:val="Caption"/>
         <w:rPr>
-          <w:ins w:id="224" w:author="Divnoor Pal Chatha" w:date="2025-06-25T17:02:00Z" w16du:dateUtc="2025-06-25T21:02:00Z"/>
-        </w:rPr>
-      </w:pPr>
-      <w:ins w:id="225" w:author="Divnoor Pal Chatha" w:date="2025-06-25T17:02:00Z" w16du:dateUtc="2025-06-25T21:02:00Z">
+          <w:ins w:id="280" w:author="Divnoor Pal Chatha" w:date="2025-06-25T17:02:00Z" w16du:dateUtc="2025-06-25T21:02:00Z"/>
+        </w:rPr>
+      </w:pPr>
+      <w:ins w:id="281" w:author="Divnoor Pal Chatha" w:date="2025-06-25T17:02:00Z" w16du:dateUtc="2025-06-25T21:02:00Z">
         <w:r>
           <w:t xml:space="preserve">Table </w:t>
         </w:r>
@@ -28412,7 +28877,7 @@
       <w:r>
         <w:fldChar w:fldCharType="separate"/>
       </w:r>
-      <w:ins w:id="226" w:author="Divnoor Pal Chatha" w:date="2025-06-25T17:04:00Z" w16du:dateUtc="2025-06-25T21:04:00Z">
+      <w:ins w:id="282" w:author="Divnoor Pal Chatha" w:date="2025-06-25T17:04:00Z" w16du:dateUtc="2025-06-25T21:04:00Z">
         <w:r>
           <w:rPr>
             <w:noProof/>
@@ -28420,7 +28885,7 @@
           <w:t>14</w:t>
         </w:r>
       </w:ins>
-      <w:ins w:id="227" w:author="Divnoor Pal Chatha" w:date="2025-06-25T17:02:00Z" w16du:dateUtc="2025-06-25T21:02:00Z">
+      <w:ins w:id="283" w:author="Divnoor Pal Chatha" w:date="2025-06-25T17:02:00Z" w16du:dateUtc="2025-06-25T21:02:00Z">
         <w:r>
           <w:fldChar w:fldCharType="end"/>
         </w:r>
@@ -28442,7 +28907,7 @@
           <w:lang w:val="en-CA"/>
         </w:rPr>
       </w:pPr>
-      <w:del w:id="228" w:author="Divnoor Pal Chatha" w:date="2025-06-25T17:01:00Z" w16du:dateUtc="2025-06-25T21:01:00Z">
+      <w:del w:id="284" w:author="Divnoor Pal Chatha" w:date="2025-06-25T17:01:00Z" w16du:dateUtc="2025-06-25T21:01:00Z">
         <w:r>
           <w:rPr>
             <w:b/>
@@ -28824,7 +29289,7 @@
                           <pic:cNvPicPr/>
                         </pic:nvPicPr>
                         <pic:blipFill>
-                          <a:blip r:embed="rId55"/>
+                          <a:blip r:embed="rId58"/>
                           <a:stretch>
                             <a:fillRect/>
                           </a:stretch>
@@ -28904,7 +29369,7 @@
                 <w:szCs w:val="22"/>
                 <w:lang w:val="en-CA"/>
               </w:rPr>
-              <w:pPrChange w:id="229" w:author="Divnoor Pal Chatha" w:date="2025-06-25T17:02:00Z" w16du:dateUtc="2025-06-25T21:02:00Z">
+              <w:pPrChange w:id="285" w:author="Divnoor Pal Chatha" w:date="2025-06-25T17:02:00Z" w16du:dateUtc="2025-06-25T21:02:00Z">
                 <w:pPr/>
               </w:pPrChange>
             </w:pPr>
@@ -28916,10 +29381,10 @@
       <w:pPr>
         <w:pStyle w:val="Caption"/>
         <w:rPr>
-          <w:ins w:id="230" w:author="Divnoor Pal Chatha" w:date="2025-06-25T17:02:00Z" w16du:dateUtc="2025-06-25T21:02:00Z"/>
-        </w:rPr>
-      </w:pPr>
-      <w:ins w:id="231" w:author="Divnoor Pal Chatha" w:date="2025-06-25T17:02:00Z" w16du:dateUtc="2025-06-25T21:02:00Z">
+          <w:ins w:id="286" w:author="Divnoor Pal Chatha" w:date="2025-06-25T17:02:00Z" w16du:dateUtc="2025-06-25T21:02:00Z"/>
+        </w:rPr>
+      </w:pPr>
+      <w:ins w:id="287" w:author="Divnoor Pal Chatha" w:date="2025-06-25T17:02:00Z" w16du:dateUtc="2025-06-25T21:02:00Z">
         <w:r>
           <w:t xml:space="preserve">Table </w:t>
         </w:r>
@@ -28933,7 +29398,7 @@
       <w:r>
         <w:fldChar w:fldCharType="separate"/>
       </w:r>
-      <w:ins w:id="232" w:author="Divnoor Pal Chatha" w:date="2025-06-25T17:04:00Z" w16du:dateUtc="2025-06-25T21:04:00Z">
+      <w:ins w:id="288" w:author="Divnoor Pal Chatha" w:date="2025-06-25T17:04:00Z" w16du:dateUtc="2025-06-25T21:04:00Z">
         <w:r>
           <w:rPr>
             <w:noProof/>
@@ -28941,7 +29406,7 @@
           <w:t>15</w:t>
         </w:r>
       </w:ins>
-      <w:ins w:id="233" w:author="Divnoor Pal Chatha" w:date="2025-06-25T17:02:00Z" w16du:dateUtc="2025-06-25T21:02:00Z">
+      <w:ins w:id="289" w:author="Divnoor Pal Chatha" w:date="2025-06-25T17:02:00Z" w16du:dateUtc="2025-06-25T21:02:00Z">
         <w:r>
           <w:fldChar w:fldCharType="end"/>
         </w:r>
@@ -28963,7 +29428,7 @@
           <w:lang w:val="en-CA"/>
         </w:rPr>
       </w:pPr>
-      <w:del w:id="234" w:author="Divnoor Pal Chatha" w:date="2025-06-25T17:02:00Z" w16du:dateUtc="2025-06-25T21:02:00Z">
+      <w:del w:id="290" w:author="Divnoor Pal Chatha" w:date="2025-06-25T17:02:00Z" w16du:dateUtc="2025-06-25T21:02:00Z">
         <w:r>
           <w:rPr>
             <w:b/>
@@ -29354,7 +29819,7 @@
                           <pic:cNvPicPr/>
                         </pic:nvPicPr>
                         <pic:blipFill>
-                          <a:blip r:embed="rId56"/>
+                          <a:blip r:embed="rId59"/>
                           <a:stretch>
                             <a:fillRect/>
                           </a:stretch>
@@ -29434,7 +29899,7 @@
                 <w:szCs w:val="22"/>
                 <w:lang w:val="en-CA"/>
               </w:rPr>
-              <w:pPrChange w:id="235" w:author="Divnoor Pal Chatha" w:date="2025-06-25T17:03:00Z" w16du:dateUtc="2025-06-25T21:03:00Z">
+              <w:pPrChange w:id="291" w:author="Divnoor Pal Chatha" w:date="2025-06-25T17:03:00Z" w16du:dateUtc="2025-06-25T21:03:00Z">
                 <w:pPr/>
               </w:pPrChange>
             </w:pPr>
@@ -29446,10 +29911,10 @@
       <w:pPr>
         <w:pStyle w:val="Caption"/>
         <w:rPr>
-          <w:ins w:id="236" w:author="Divnoor Pal Chatha" w:date="2025-06-25T17:03:00Z" w16du:dateUtc="2025-06-25T21:03:00Z"/>
-        </w:rPr>
-      </w:pPr>
-      <w:ins w:id="237" w:author="Divnoor Pal Chatha" w:date="2025-06-25T17:03:00Z" w16du:dateUtc="2025-06-25T21:03:00Z">
+          <w:ins w:id="292" w:author="Divnoor Pal Chatha" w:date="2025-06-25T17:03:00Z" w16du:dateUtc="2025-06-25T21:03:00Z"/>
+        </w:rPr>
+      </w:pPr>
+      <w:ins w:id="293" w:author="Divnoor Pal Chatha" w:date="2025-06-25T17:03:00Z" w16du:dateUtc="2025-06-25T21:03:00Z">
         <w:r>
           <w:t xml:space="preserve">Table </w:t>
         </w:r>
@@ -29463,7 +29928,7 @@
       <w:r>
         <w:fldChar w:fldCharType="separate"/>
       </w:r>
-      <w:ins w:id="238" w:author="Divnoor Pal Chatha" w:date="2025-06-25T17:04:00Z" w16du:dateUtc="2025-06-25T21:04:00Z">
+      <w:ins w:id="294" w:author="Divnoor Pal Chatha" w:date="2025-06-25T17:04:00Z" w16du:dateUtc="2025-06-25T21:04:00Z">
         <w:r>
           <w:rPr>
             <w:noProof/>
@@ -29471,7 +29936,7 @@
           <w:t>16</w:t>
         </w:r>
       </w:ins>
-      <w:ins w:id="239" w:author="Divnoor Pal Chatha" w:date="2025-06-25T17:03:00Z" w16du:dateUtc="2025-06-25T21:03:00Z">
+      <w:ins w:id="295" w:author="Divnoor Pal Chatha" w:date="2025-06-25T17:03:00Z" w16du:dateUtc="2025-06-25T21:03:00Z">
         <w:r>
           <w:fldChar w:fldCharType="end"/>
         </w:r>
@@ -29486,7 +29951,7 @@
     <w:p>
       <w:pPr>
         <w:rPr>
-          <w:del w:id="240" w:author="Divnoor Pal Chatha" w:date="2025-06-25T17:03:00Z" w16du:dateUtc="2025-06-25T21:03:00Z"/>
+          <w:del w:id="296" w:author="Divnoor Pal Chatha" w:date="2025-06-25T17:03:00Z" w16du:dateUtc="2025-06-25T21:03:00Z"/>
           <w:b/>
           <w:bCs/>
           <w:sz w:val="22"/>
@@ -29494,7 +29959,7 @@
           <w:lang w:val="en-CA"/>
         </w:rPr>
       </w:pPr>
-      <w:del w:id="241" w:author="Divnoor Pal Chatha" w:date="2025-06-25T17:03:00Z" w16du:dateUtc="2025-06-25T21:03:00Z">
+      <w:del w:id="297" w:author="Divnoor Pal Chatha" w:date="2025-06-25T17:03:00Z" w16du:dateUtc="2025-06-25T21:03:00Z">
         <w:r>
           <w:rPr>
             <w:b/>
@@ -29575,13 +30040,13 @@
       <w:pPr>
         <w:pStyle w:val="Heading2"/>
       </w:pPr>
-      <w:bookmarkStart w:id="242" w:name="_Toc201121288"/>
-      <w:del w:id="243" w:author="Megan Katsumi" w:date="2025-06-12T09:34:00Z">
+      <w:bookmarkStart w:id="298" w:name="_Toc201121288"/>
+      <w:del w:id="299" w:author="Megan Katsumi" w:date="2025-06-12T09:34:00Z">
         <w:r>
           <w:delText>Integration of</w:delText>
         </w:r>
       </w:del>
-      <w:ins w:id="244" w:author="Megan Katsumi" w:date="2025-06-12T09:34:00Z">
+      <w:ins w:id="300" w:author="Megan Katsumi" w:date="2025-06-12T09:34:00Z">
         <w:r>
           <w:t>Implementation of</w:t>
         </w:r>
@@ -29589,12 +30054,12 @@
       <w:r>
         <w:t xml:space="preserve"> ORN Data </w:t>
       </w:r>
-      <w:del w:id="245" w:author="Megan Katsumi" w:date="2025-06-12T09:34:00Z">
+      <w:del w:id="301" w:author="Megan Katsumi" w:date="2025-06-12T09:34:00Z">
         <w:r>
           <w:delText xml:space="preserve">in </w:delText>
         </w:r>
       </w:del>
-      <w:ins w:id="246" w:author="Megan Katsumi" w:date="2025-06-12T09:34:00Z">
+      <w:ins w:id="302" w:author="Megan Katsumi" w:date="2025-06-12T09:34:00Z">
         <w:r>
           <w:t xml:space="preserve">Mapping to </w:t>
         </w:r>
@@ -29602,12 +30067,12 @@
       <w:r>
         <w:t xml:space="preserve">TTL </w:t>
       </w:r>
-      <w:del w:id="247" w:author="Megan Katsumi" w:date="2025-06-12T09:34:00Z">
+      <w:del w:id="303" w:author="Megan Katsumi" w:date="2025-06-12T09:34:00Z">
         <w:r>
           <w:delText>Generation</w:delText>
         </w:r>
       </w:del>
-      <w:bookmarkEnd w:id="242"/>
+      <w:bookmarkEnd w:id="298"/>
     </w:p>
     <w:p>
       <w:r>
@@ -29751,7 +30216,7 @@
         </w:rPr>
         <w:t xml:space="preserve">Turtle (.ttl) RDF file that semantically represents Toronto's road network </w:t>
       </w:r>
-      <w:commentRangeStart w:id="248"/>
+      <w:commentRangeStart w:id="304"/>
       <w:r>
         <w:rPr>
           <w:sz w:val="22"/>
@@ -29773,12 +30238,12 @@
         </w:rPr>
         <w:t>:</w:t>
       </w:r>
-      <w:commentRangeEnd w:id="248"/>
+      <w:commentRangeEnd w:id="304"/>
       <w:r>
         <w:rPr>
           <w:rStyle w:val="CommentReference"/>
         </w:rPr>
-        <w:commentReference w:id="248"/>
+        <w:commentReference w:id="304"/>
       </w:r>
     </w:p>
     <w:p>
@@ -30411,7 +30876,7 @@
           <w:szCs w:val="22"/>
         </w:rPr>
       </w:pPr>
-      <w:commentRangeStart w:id="249"/>
+      <w:commentRangeStart w:id="305"/>
       <w:r>
         <w:rPr>
           <w:sz w:val="22"/>
@@ -30419,12 +30884,12 @@
         </w:rPr>
         <w:t>The OGF_ID is used as the unique identifier for road links (ensuring traceability back to the source dataset).</w:t>
       </w:r>
-      <w:commentRangeEnd w:id="249"/>
+      <w:commentRangeEnd w:id="305"/>
       <w:r>
         <w:rPr>
           <w:rStyle w:val="CommentReference"/>
         </w:rPr>
-        <w:commentReference w:id="249"/>
+        <w:commentReference w:id="305"/>
       </w:r>
     </w:p>
     <w:p>
@@ -30524,13 +30989,13 @@
       <w:pPr>
         <w:pStyle w:val="Heading2"/>
       </w:pPr>
-      <w:bookmarkStart w:id="250" w:name="_Toc201121289"/>
-      <w:del w:id="251" w:author="Megan Katsumi" w:date="2025-06-12T09:43:00Z">
+      <w:bookmarkStart w:id="306" w:name="_Toc201121289"/>
+      <w:del w:id="307" w:author="Megan Katsumi" w:date="2025-06-12T09:43:00Z">
         <w:r>
           <w:delText xml:space="preserve">Custom </w:delText>
         </w:r>
       </w:del>
-      <w:ins w:id="252" w:author="Megan Katsumi" w:date="2025-06-12T09:43:00Z">
+      <w:ins w:id="308" w:author="Megan Katsumi" w:date="2025-06-12T09:43:00Z">
         <w:r>
           <w:t>CDT</w:t>
         </w:r>
@@ -30541,7 +31006,7 @@
       <w:r>
         <w:t>Classes and Properties</w:t>
       </w:r>
-      <w:bookmarkEnd w:id="250"/>
+      <w:bookmarkEnd w:id="306"/>
     </w:p>
     <w:p>
       <w:pPr>
@@ -30557,7 +31022,7 @@
         </w:rPr>
         <w:t xml:space="preserve">The following </w:t>
       </w:r>
-      <w:del w:id="253" w:author="Megan Katsumi" w:date="2025-06-12T09:43:00Z">
+      <w:del w:id="309" w:author="Megan Katsumi" w:date="2025-06-12T09:43:00Z">
         <w:r>
           <w:rPr>
             <w:sz w:val="22"/>
@@ -30573,7 +31038,7 @@
         </w:rPr>
         <w:t xml:space="preserve">classes and properties </w:t>
       </w:r>
-      <w:del w:id="254" w:author="Megan Katsumi" w:date="2025-06-12T09:43:00Z">
+      <w:del w:id="310" w:author="Megan Katsumi" w:date="2025-06-12T09:43:00Z">
         <w:r>
           <w:rPr>
             <w:sz w:val="22"/>
@@ -30582,7 +31047,7 @@
           <w:delText xml:space="preserve">were </w:delText>
         </w:r>
       </w:del>
-      <w:ins w:id="255" w:author="Megan Katsumi" w:date="2025-06-12T09:43:00Z">
+      <w:ins w:id="311" w:author="Megan Katsumi" w:date="2025-06-12T09:43:00Z">
         <w:r>
           <w:rPr>
             <w:sz w:val="22"/>
@@ -30605,7 +31070,7 @@
         </w:rPr>
         <w:t xml:space="preserve">introduced as part of the City Digital Twin </w:t>
       </w:r>
-      <w:del w:id="256" w:author="Megan Katsumi" w:date="2025-06-12T09:43:00Z">
+      <w:del w:id="312" w:author="Megan Katsumi" w:date="2025-06-12T09:43:00Z">
         <w:r>
           <w:rPr>
             <w:sz w:val="22"/>
@@ -30614,7 +31079,7 @@
           <w:delText xml:space="preserve">project </w:delText>
         </w:r>
       </w:del>
-      <w:ins w:id="257" w:author="Megan Katsumi" w:date="2025-06-12T09:43:00Z">
+      <w:ins w:id="313" w:author="Megan Katsumi" w:date="2025-06-12T09:43:00Z">
         <w:r>
           <w:rPr>
             <w:sz w:val="22"/>
@@ -30765,7 +31230,7 @@
                 <w:lang w:val="en-CA"/>
               </w:rPr>
             </w:pPr>
-            <w:commentRangeStart w:id="258"/>
+            <w:commentRangeStart w:id="314"/>
             <w:r>
               <w:rPr>
                 <w:color w:val="FFFFFF" w:themeColor="background1"/>
@@ -30775,12 +31240,12 @@
               </w:rPr>
               <w:t>Value</w:t>
             </w:r>
-            <w:commentRangeEnd w:id="258"/>
+            <w:commentRangeEnd w:id="314"/>
             <w:r>
               <w:rPr>
                 <w:rStyle w:val="CommentReference"/>
               </w:rPr>
-              <w:commentReference w:id="258"/>
+              <w:commentReference w:id="314"/>
             </w:r>
           </w:p>
         </w:tc>
@@ -34082,7 +34547,7 @@
                 <w:szCs w:val="22"/>
                 <w:lang w:val="en-CA"/>
               </w:rPr>
-              <w:pPrChange w:id="259" w:author="Divnoor Pal Chatha" w:date="2025-06-25T17:04:00Z" w16du:dateUtc="2025-06-25T21:04:00Z">
+              <w:pPrChange w:id="315" w:author="Divnoor Pal Chatha" w:date="2025-06-25T17:04:00Z" w16du:dateUtc="2025-06-25T21:04:00Z">
                 <w:pPr>
                   <w:jc w:val="center"/>
                 </w:pPr>
@@ -34119,10 +34584,10 @@
       <w:pPr>
         <w:pStyle w:val="Caption"/>
         <w:rPr>
-          <w:ins w:id="260" w:author="Divnoor Pal Chatha" w:date="2025-06-25T17:04:00Z" w16du:dateUtc="2025-06-25T21:04:00Z"/>
-        </w:rPr>
-      </w:pPr>
-      <w:ins w:id="261" w:author="Divnoor Pal Chatha" w:date="2025-06-25T17:04:00Z" w16du:dateUtc="2025-06-25T21:04:00Z">
+          <w:ins w:id="316" w:author="Divnoor Pal Chatha" w:date="2025-06-25T17:04:00Z" w16du:dateUtc="2025-06-25T21:04:00Z"/>
+        </w:rPr>
+      </w:pPr>
+      <w:ins w:id="317" w:author="Divnoor Pal Chatha" w:date="2025-06-25T17:04:00Z" w16du:dateUtc="2025-06-25T21:04:00Z">
         <w:r>
           <w:t xml:space="preserve">Table </w:t>
         </w:r>
@@ -34136,7 +34601,7 @@
       <w:r>
         <w:fldChar w:fldCharType="separate"/>
       </w:r>
-      <w:ins w:id="262" w:author="Divnoor Pal Chatha" w:date="2025-06-25T17:04:00Z" w16du:dateUtc="2025-06-25T21:04:00Z">
+      <w:ins w:id="318" w:author="Divnoor Pal Chatha" w:date="2025-06-25T17:04:00Z" w16du:dateUtc="2025-06-25T21:04:00Z">
         <w:r>
           <w:rPr>
             <w:noProof/>
@@ -34163,7 +34628,7 @@
           <w:szCs w:val="22"/>
         </w:rPr>
       </w:pPr>
-      <w:del w:id="263" w:author="Divnoor Pal Chatha" w:date="2025-06-25T17:03:00Z" w16du:dateUtc="2025-06-25T21:03:00Z">
+      <w:del w:id="319" w:author="Divnoor Pal Chatha" w:date="2025-06-25T17:03:00Z" w16du:dateUtc="2025-06-25T21:03:00Z">
         <w:r>
           <w:rPr>
             <w:b/>
@@ -34237,13 +34702,13 @@
           <w:szCs w:val="22"/>
         </w:rPr>
       </w:pPr>
-      <w:commentRangeStart w:id="264"/>
-      <w:commentRangeEnd w:id="264"/>
+      <w:commentRangeStart w:id="320"/>
+      <w:commentRangeEnd w:id="320"/>
       <w:r>
         <w:rPr>
           <w:rStyle w:val="CommentReference"/>
         </w:rPr>
-        <w:commentReference w:id="264"/>
+        <w:commentReference w:id="320"/>
       </w:r>
     </w:p>
     <w:tbl>
@@ -36001,7 +36466,7 @@
                 <w:szCs w:val="22"/>
                 <w:lang w:val="en-CA"/>
               </w:rPr>
-              <w:pPrChange w:id="265" w:author="Divnoor Pal Chatha" w:date="2025-06-25T17:04:00Z" w16du:dateUtc="2025-06-25T21:04:00Z">
+              <w:pPrChange w:id="321" w:author="Divnoor Pal Chatha" w:date="2025-06-25T17:04:00Z" w16du:dateUtc="2025-06-25T21:04:00Z">
                 <w:pPr>
                   <w:jc w:val="center"/>
                 </w:pPr>
@@ -36023,10 +36488,10 @@
       <w:pPr>
         <w:pStyle w:val="Caption"/>
         <w:rPr>
-          <w:ins w:id="266" w:author="Divnoor Pal Chatha" w:date="2025-06-25T17:04:00Z" w16du:dateUtc="2025-06-25T21:04:00Z"/>
-        </w:rPr>
-      </w:pPr>
-      <w:ins w:id="267" w:author="Divnoor Pal Chatha" w:date="2025-06-25T17:04:00Z" w16du:dateUtc="2025-06-25T21:04:00Z">
+          <w:ins w:id="322" w:author="Divnoor Pal Chatha" w:date="2025-06-25T17:04:00Z" w16du:dateUtc="2025-06-25T21:04:00Z"/>
+        </w:rPr>
+      </w:pPr>
+      <w:ins w:id="323" w:author="Divnoor Pal Chatha" w:date="2025-06-25T17:04:00Z" w16du:dateUtc="2025-06-25T21:04:00Z">
         <w:r>
           <w:t xml:space="preserve">Table </w:t>
         </w:r>
@@ -36040,7 +36505,7 @@
       <w:r>
         <w:fldChar w:fldCharType="separate"/>
       </w:r>
-      <w:ins w:id="268" w:author="Divnoor Pal Chatha" w:date="2025-06-25T17:04:00Z" w16du:dateUtc="2025-06-25T21:04:00Z">
+      <w:ins w:id="324" w:author="Divnoor Pal Chatha" w:date="2025-06-25T17:04:00Z" w16du:dateUtc="2025-06-25T21:04:00Z">
         <w:r>
           <w:rPr>
             <w:noProof/>
@@ -36067,7 +36532,7 @@
           <w:szCs w:val="22"/>
         </w:rPr>
       </w:pPr>
-      <w:del w:id="269" w:author="Divnoor Pal Chatha" w:date="2025-06-25T17:04:00Z" w16du:dateUtc="2025-06-25T21:04:00Z">
+      <w:del w:id="325" w:author="Divnoor Pal Chatha" w:date="2025-06-25T17:04:00Z" w16du:dateUtc="2025-06-25T21:04:00Z">
         <w:r>
           <w:rPr>
             <w:b/>
@@ -36147,7 +36612,7 @@
       </w:r>
     </w:p>
   </w:comment>
-  <w:comment w:id="78" w:author="Megan Katsumi" w:date="2025-06-24T09:06:00Z" w:initials="MK">
+  <w:comment w:id="106" w:author="Megan Katsumi" w:date="2025-06-24T09:06:00Z" w:initials="MK">
     <w:p>
       <w:r>
         <w:rPr>
@@ -36164,7 +36629,7 @@
       </w:r>
     </w:p>
   </w:comment>
-  <w:comment w:id="79" w:author="Megan Katsumi" w:date="2025-06-24T09:11:00Z" w:initials="MK">
+  <w:comment w:id="107" w:author="Megan Katsumi" w:date="2025-06-24T09:11:00Z" w:initials="MK">
     <w:p>
       <w:r>
         <w:rPr>
@@ -36181,7 +36646,7 @@
       </w:r>
     </w:p>
   </w:comment>
-  <w:comment w:id="84" w:author="Megan Katsumi" w:date="2025-06-24T09:04:00Z" w:initials="MK">
+  <w:comment w:id="116" w:author="Megan Katsumi" w:date="2025-06-24T09:04:00Z" w:initials="MK">
     <w:p>
       <w:r>
         <w:rPr>
@@ -36198,7 +36663,7 @@
       </w:r>
     </w:p>
   </w:comment>
-  <w:comment w:id="95" w:author="Megan Katsumi" w:date="2025-06-24T09:08:00Z" w:initials="MK">
+  <w:comment w:id="127" w:author="Megan Katsumi" w:date="2025-06-24T09:08:00Z" w:initials="MK">
     <w:p>
       <w:r>
         <w:rPr>
@@ -36215,7 +36680,7 @@
       </w:r>
     </w:p>
   </w:comment>
-  <w:comment w:id="107" w:author="Megan Katsumi" w:date="2025-06-12T09:29:00Z" w:initials="MK">
+  <w:comment w:id="139" w:author="Megan Katsumi" w:date="2025-06-12T09:29:00Z" w:initials="MK">
     <w:p>
       <w:r>
         <w:rPr>
@@ -36233,7 +36698,7 @@
       </w:r>
     </w:p>
   </w:comment>
-  <w:comment w:id="113" w:author="Megan Katsumi" w:date="2025-06-12T09:25:00Z" w:initials="MK">
+  <w:comment w:id="145" w:author="Megan Katsumi" w:date="2025-06-12T09:25:00Z" w:initials="MK">
     <w:p>
       <w:r>
         <w:rPr>
@@ -36250,7 +36715,7 @@
       </w:r>
     </w:p>
   </w:comment>
-  <w:comment w:id="248" w:author="Megan Katsumi" w:date="2025-06-12T09:35:00Z" w:initials="MK">
+  <w:comment w:id="304" w:author="Megan Katsumi" w:date="2025-06-12T09:35:00Z" w:initials="MK">
     <w:p>
       <w:r>
         <w:rPr>
@@ -36268,7 +36733,7 @@
       </w:r>
     </w:p>
   </w:comment>
-  <w:comment w:id="249" w:author="Megan Katsumi" w:date="2025-06-12T09:32:00Z" w:initials="MK">
+  <w:comment w:id="305" w:author="Megan Katsumi" w:date="2025-06-12T09:32:00Z" w:initials="MK">
     <w:p>
       <w:r>
         <w:rPr>
@@ -36295,7 +36760,7 @@
       </w:r>
     </w:p>
   </w:comment>
-  <w:comment w:id="258" w:author="Megan Katsumi" w:date="2025-06-12T09:46:00Z" w:initials="MK">
+  <w:comment w:id="314" w:author="Megan Katsumi" w:date="2025-06-12T09:46:00Z" w:initials="MK">
     <w:p>
       <w:r>
         <w:rPr>
@@ -36313,7 +36778,7 @@
       </w:r>
     </w:p>
   </w:comment>
-  <w:comment w:id="264" w:author="Megan Katsumi" w:date="2025-06-12T09:48:00Z" w:initials="MK">
+  <w:comment w:id="320" w:author="Megan Katsumi" w:date="2025-06-12T09:48:00Z" w:initials="MK">
     <w:p>
       <w:r>
         <w:rPr>
@@ -42671,10 +43136,23 @@
 </file>
 
 <file path=customXml/item1.xml><?xml version="1.0" encoding="utf-8"?>
-<b:Sources xmlns:b="http://schemas.openxmlformats.org/officeDocument/2006/bibliography" xmlns="http://schemas.openxmlformats.org/officeDocument/2006/bibliography" SelectedStyle="\APASixthEditionOfficeOnline.xsl" StyleName="APA" Version="6"/>
+<p:properties xmlns:p="http://schemas.microsoft.com/office/2006/metadata/properties" xmlns:xsi="http://www.w3.org/2001/XMLSchema-instance" xmlns:pc="http://schemas.microsoft.com/office/infopath/2007/PartnerControls">
+  <documentManagement>
+    <_activity xmlns="e4426937-37f4-46ad-b1dd-fcff625f0752" xsi:nil="true"/>
+  </documentManagement>
+</p:properties>
 </file>
 
 <file path=customXml/item2.xml><?xml version="1.0" encoding="utf-8"?>
+<?mso-contentType ?>
+<FormTemplates xmlns="http://schemas.microsoft.com/sharepoint/v3/contenttype/forms">
+  <Display>DocumentLibraryForm</Display>
+  <Edit>DocumentLibraryForm</Edit>
+  <New>DocumentLibraryForm</New>
+</FormTemplates>
+</file>
+
+<file path=customXml/item3.xml><?xml version="1.0" encoding="utf-8"?>
 <ct:contentTypeSchema xmlns:ct="http://schemas.microsoft.com/office/2006/metadata/contentType" xmlns:ma="http://schemas.microsoft.com/office/2006/metadata/properties/metaAttributes" ct:_="" ma:_="" ma:contentTypeName="Document" ma:contentTypeID="0x010100CC4C69FC6A7BEB47881CD501A487880B" ma:contentTypeVersion="14" ma:contentTypeDescription="Create a new document." ma:contentTypeScope="" ma:versionID="a94af61464cdb28eb5d4b0ec5fa67496">
   <xsd:schema xmlns:xsd="http://www.w3.org/2001/XMLSchema" xmlns:xs="http://www.w3.org/2001/XMLSchema" xmlns:p="http://schemas.microsoft.com/office/2006/metadata/properties" xmlns:ns3="e4426937-37f4-46ad-b1dd-fcff625f0752" xmlns:ns4="05b3c4a9-f693-4fc1-9210-4b41a60aea55" targetNamespace="http://schemas.microsoft.com/office/2006/metadata/properties" ma:root="true" ma:fieldsID="6d13d312b8bfb9b0ff7b42786d5292d9" ns3:_="" ns4:_="">
     <xsd:import namespace="e4426937-37f4-46ad-b1dd-fcff625f0752"/>
@@ -42901,32 +43379,29 @@
 </ct:contentTypeSchema>
 </file>
 
-<file path=customXml/item3.xml><?xml version="1.0" encoding="utf-8"?>
-<?mso-contentType ?>
-<FormTemplates xmlns="http://schemas.microsoft.com/sharepoint/v3/contenttype/forms">
-  <Display>DocumentLibraryForm</Display>
-  <Edit>DocumentLibraryForm</Edit>
-  <New>DocumentLibraryForm</New>
-</FormTemplates>
-</file>
-
 <file path=customXml/item4.xml><?xml version="1.0" encoding="utf-8"?>
-<p:properties xmlns:p="http://schemas.microsoft.com/office/2006/metadata/properties" xmlns:xsi="http://www.w3.org/2001/XMLSchema-instance" xmlns:pc="http://schemas.microsoft.com/office/infopath/2007/PartnerControls">
-  <documentManagement>
-    <_activity xmlns="e4426937-37f4-46ad-b1dd-fcff625f0752" xsi:nil="true"/>
-  </documentManagement>
-</p:properties>
+<b:Sources xmlns:b="http://schemas.openxmlformats.org/officeDocument/2006/bibliography" xmlns="http://schemas.openxmlformats.org/officeDocument/2006/bibliography" SelectedStyle="\APASixthEditionOfficeOnline.xsl" StyleName="APA" Version="6"/>
 </file>
 
 <file path=customXml/itemProps1.xml><?xml version="1.0" encoding="utf-8"?>
-<ds:datastoreItem xmlns:ds="http://schemas.openxmlformats.org/officeDocument/2006/customXml" ds:itemID="{1A2EB791-6545-4E15-A575-1E51ECA02819}">
+<ds:datastoreItem xmlns:ds="http://schemas.openxmlformats.org/officeDocument/2006/customXml" ds:itemID="{2BBA7186-8F41-490F-8FFA-5BF89A9BD028}">
   <ds:schemaRefs>
-    <ds:schemaRef ds:uri="http://schemas.openxmlformats.org/officeDocument/2006/bibliography"/>
+    <ds:schemaRef ds:uri="http://schemas.microsoft.com/office/2006/metadata/properties"/>
+    <ds:schemaRef ds:uri="http://schemas.microsoft.com/office/infopath/2007/PartnerControls"/>
+    <ds:schemaRef ds:uri="e4426937-37f4-46ad-b1dd-fcff625f0752"/>
   </ds:schemaRefs>
 </ds:datastoreItem>
 </file>
 
 <file path=customXml/itemProps2.xml><?xml version="1.0" encoding="utf-8"?>
+<ds:datastoreItem xmlns:ds="http://schemas.openxmlformats.org/officeDocument/2006/customXml" ds:itemID="{63DCF624-53F4-422F-839B-FD2F048CBF4B}">
+  <ds:schemaRefs>
+    <ds:schemaRef ds:uri="http://schemas.microsoft.com/sharepoint/v3/contenttype/forms"/>
+  </ds:schemaRefs>
+</ds:datastoreItem>
+</file>
+
+<file path=customXml/itemProps3.xml><?xml version="1.0" encoding="utf-8"?>
 <ds:datastoreItem xmlns:ds="http://schemas.openxmlformats.org/officeDocument/2006/customXml" ds:itemID="{BBA6C449-7AA3-4B08-9F4C-2D0E83E82E74}">
   <ds:schemaRefs>
     <ds:schemaRef ds:uri="http://schemas.microsoft.com/office/2006/metadata/contentType"/>
@@ -42945,20 +43420,10 @@
 </ds:datastoreItem>
 </file>
 
-<file path=customXml/itemProps3.xml><?xml version="1.0" encoding="utf-8"?>
-<ds:datastoreItem xmlns:ds="http://schemas.openxmlformats.org/officeDocument/2006/customXml" ds:itemID="{63DCF624-53F4-422F-839B-FD2F048CBF4B}">
+<file path=customXml/itemProps4.xml><?xml version="1.0" encoding="utf-8"?>
+<ds:datastoreItem xmlns:ds="http://schemas.openxmlformats.org/officeDocument/2006/customXml" ds:itemID="{1A2EB791-6545-4E15-A575-1E51ECA02819}">
   <ds:schemaRefs>
-    <ds:schemaRef ds:uri="http://schemas.microsoft.com/sharepoint/v3/contenttype/forms"/>
-  </ds:schemaRefs>
-</ds:datastoreItem>
-</file>
-
-<file path=customXml/itemProps4.xml><?xml version="1.0" encoding="utf-8"?>
-<ds:datastoreItem xmlns:ds="http://schemas.openxmlformats.org/officeDocument/2006/customXml" ds:itemID="{2BBA7186-8F41-490F-8FFA-5BF89A9BD028}">
-  <ds:schemaRefs>
-    <ds:schemaRef ds:uri="http://schemas.microsoft.com/office/2006/metadata/properties"/>
-    <ds:schemaRef ds:uri="http://schemas.microsoft.com/office/infopath/2007/PartnerControls"/>
-    <ds:schemaRef ds:uri="e4426937-37f4-46ad-b1dd-fcff625f0752"/>
+    <ds:schemaRef ds:uri="http://schemas.openxmlformats.org/officeDocument/2006/bibliography"/>
   </ds:schemaRefs>
 </ds:datastoreItem>
 </file>

</xml_diff>